<commit_message>
write equations for the survival probs
</commit_message>
<xml_diff>
--- a/AHEM PC lab solutions.docx
+++ b/AHEM PC lab solutions.docx
@@ -3657,13 +3657,6 @@
               </w:rPr>
             </w:pPr>
           </w:p>
-          <w:p>
-            <w:pPr>
-              <w:rPr>
-                <w:b/>
-              </w:rPr>
-            </w:pPr>
-          </w:p>
         </w:tc>
       </w:tr>
     </w:tbl>
@@ -4276,88 +4269,6 @@
     <w:p>
       <w:pPr>
         <w:rPr>
-          <w:lang w:val="en-GB"/>
-        </w:rPr>
-      </w:pPr>
-      <w:r>
-        <w:rPr>
-          <w:lang w:val="en-GB"/>
-        </w:rPr>
-        <w:t>Open the “</w:t>
-      </w:r>
-      <w:r>
-        <w:rPr>
-          <w:i/>
-          <w:iCs/>
-          <w:lang w:val="en-GB"/>
-        </w:rPr>
-        <w:t>extrapolation</w:t>
-      </w:r>
-      <w:r>
-        <w:rPr>
-          <w:lang w:val="en-GB"/>
-        </w:rPr>
-        <w:t>” sheet of the “</w:t>
-      </w:r>
-      <w:proofErr w:type="spellStart"/>
-      <w:r>
-        <w:rPr>
-          <w:i/>
-          <w:iCs/>
-          <w:lang w:val="en-GB"/>
-        </w:rPr>
-        <w:t>Cabazitaxel</w:t>
-      </w:r>
-      <w:proofErr w:type="spellEnd"/>
-      <w:r>
-        <w:rPr>
-          <w:i/>
-          <w:iCs/>
-          <w:lang w:val="en-GB"/>
-        </w:rPr>
-        <w:t xml:space="preserve"> model template.xlsm” </w:t>
-      </w:r>
-      <w:r>
-        <w:rPr>
-          <w:lang w:val="en-GB"/>
-        </w:rPr>
-        <w:t xml:space="preserve">file, and paste the corresponding AIC, intercept and logscale parameters for each distribution to the corresponding cells </w:t>
-      </w:r>
-      <w:r>
-        <w:rPr>
-          <w:u w:val="single"/>
-          <w:lang w:val="en-GB"/>
-        </w:rPr>
-        <w:t>(</w:t>
-      </w:r>
-      <w:r>
-        <w:rPr>
-          <w:i/>
-          <w:iCs/>
-          <w:u w:val="single"/>
-          <w:lang w:val="en-GB"/>
-        </w:rPr>
-        <w:t>AD31:AS33</w:t>
-      </w:r>
-      <w:r>
-        <w:rPr>
-          <w:u w:val="single"/>
-          <w:lang w:val="en-GB"/>
-        </w:rPr>
-        <w:t>)</w:t>
-      </w:r>
-      <w:r>
-        <w:rPr>
-          <w:lang w:val="en-GB"/>
-        </w:rPr>
-        <w:t xml:space="preserve">. Make sure you save this file. You need this in the follow-up assignment. </w:t>
-      </w:r>
-    </w:p>
-    <w:p>
-      <w:pPr>
-        <w:rPr>
-          <w:b/>
-          <w:bCs/>
           <w:lang w:val="en-GB"/>
         </w:rPr>
         <w:sectPr>
@@ -4373,6 +4284,128 @@
           <w:docGrid w:linePitch="360"/>
         </w:sectPr>
       </w:pPr>
+      <w:r>
+        <w:rPr>
+          <w:lang w:val="en-GB"/>
+        </w:rPr>
+        <w:t>Open the “</w:t>
+      </w:r>
+      <w:r>
+        <w:rPr>
+          <w:i/>
+          <w:iCs/>
+          <w:lang w:val="en-GB"/>
+        </w:rPr>
+        <w:t>extrapolation</w:t>
+      </w:r>
+      <w:r>
+        <w:rPr>
+          <w:lang w:val="en-GB"/>
+        </w:rPr>
+        <w:t>” sheet of the “</w:t>
+      </w:r>
+      <w:proofErr w:type="spellStart"/>
+      <w:r>
+        <w:rPr>
+          <w:i/>
+          <w:iCs/>
+          <w:lang w:val="en-GB"/>
+        </w:rPr>
+        <w:t>Cabazitaxel</w:t>
+      </w:r>
+      <w:proofErr w:type="spellEnd"/>
+      <w:r>
+        <w:rPr>
+          <w:i/>
+          <w:iCs/>
+          <w:lang w:val="en-GB"/>
+        </w:rPr>
+        <w:t xml:space="preserve"> model template.xlsm” </w:t>
+      </w:r>
+      <w:r>
+        <w:rPr>
+          <w:lang w:val="en-GB"/>
+        </w:rPr>
+        <w:t xml:space="preserve">file, and paste the corresponding AIC, intercept and logscale parameters for each distribution to the corresponding cells </w:t>
+      </w:r>
+      <w:r>
+        <w:rPr>
+          <w:u w:val="single"/>
+          <w:lang w:val="en-GB"/>
+        </w:rPr>
+        <w:t>(</w:t>
+      </w:r>
+      <w:r>
+        <w:rPr>
+          <w:i/>
+          <w:iCs/>
+          <w:u w:val="single"/>
+          <w:lang w:val="en-GB"/>
+        </w:rPr>
+        <w:t>AD31:AS33</w:t>
+      </w:r>
+      <w:r>
+        <w:rPr>
+          <w:u w:val="single"/>
+          <w:lang w:val="en-GB"/>
+        </w:rPr>
+        <w:t>)</w:t>
+      </w:r>
+      <w:r>
+        <w:rPr>
+          <w:lang w:val="en-GB"/>
+        </w:rPr>
+        <w:t xml:space="preserve">. </w:t>
+      </w:r>
+      <w:r>
+        <w:rPr>
+          <w:color w:val="7030A0"/>
+          <w:lang w:val="en-GB"/>
+        </w:rPr>
+        <w:t>Hint: Use Paste specia</w:t>
+      </w:r>
+      <w:r>
+        <w:rPr>
+          <w:color w:val="7030A0"/>
+          <w:lang w:val="en-GB"/>
+        </w:rPr>
+        <w:t>l</w:t>
+      </w:r>
+      <w:r>
+        <w:rPr>
+          <w:color w:val="7030A0"/>
+          <w:lang w:val="en-GB"/>
+        </w:rPr>
+        <w:t>, Value</w:t>
+      </w:r>
+      <w:r>
+        <w:rPr>
+          <w:color w:val="7030A0"/>
+          <w:lang w:val="en-GB"/>
+        </w:rPr>
+        <w:t>. This will keep the format of the excel file the same</w:t>
+      </w:r>
+      <w:r>
+        <w:rPr>
+          <w:color w:val="7030A0"/>
+          <w:lang w:val="en-GB"/>
+        </w:rPr>
+        <w:t xml:space="preserve">. </w:t>
+      </w:r>
+      <w:proofErr w:type="spellStart"/>
+      <w:r>
+        <w:rPr>
+          <w:lang w:val="en-GB"/>
+        </w:rPr>
+        <w:t>Make</w:t>
+      </w:r>
+      <w:proofErr w:type="spellEnd"/>
+      <w:r>
+        <w:rPr>
+          <w:lang w:val="en-GB"/>
+        </w:rPr>
+        <w:t xml:space="preserve"> sure you save this file. You need this in the follow-up assignment.</w:t>
+      </w:r>
     </w:p>
     <w:p>
       <w:pPr>
@@ -5770,14 +5803,54 @@
           <w:bCs/>
           <w:lang w:val="en-GB"/>
         </w:rPr>
-        <w:t>16 weeks for each of the 4 distributions</w:t>
-      </w:r>
-      <w:r>
-        <w:rPr>
-          <w:lang w:val="en-GB"/>
-        </w:rPr>
-        <w:t xml:space="preserve"> (recall that </w:t>
-      </w:r>
+        <w:t>1</w:t>
+      </w:r>
+      <w:r>
+        <w:rPr>
+          <w:b/>
+          <w:bCs/>
+          <w:lang w:val="en-GB"/>
+        </w:rPr>
+        <w:t xml:space="preserve">5 </w:t>
+      </w:r>
+      <w:r>
+        <w:rPr>
+          <w:b/>
+          <w:bCs/>
+          <w:lang w:val="en-GB"/>
+        </w:rPr>
+        <w:t>weeks for each of the 4 distributions</w:t>
+      </w:r>
+      <w:r>
+        <w:rPr>
+          <w:lang w:val="en-GB"/>
+        </w:rPr>
+        <w:t>. R</w:t>
+      </w:r>
+      <w:r>
+        <w:rPr>
+          <w:lang w:val="en-GB"/>
+        </w:rPr>
+        <w:t>ecall that</w:t>
+      </w:r>
+      <w:r>
+        <w:rPr>
+          <w:lang w:val="en-GB"/>
+        </w:rPr>
+        <w:t>:</w:t>
+      </w:r>
+    </w:p>
+    <w:p>
+      <w:pPr>
+        <w:pStyle w:val="ListParagraph"/>
+        <w:numPr>
+          <w:ilvl w:val="0"/>
+          <w:numId w:val="32"/>
+        </w:numPr>
+        <w:rPr>
+          <w:lang w:val="en-GB"/>
+        </w:rPr>
+      </w:pPr>
       <w:r>
         <w:rPr>
           <w:i/>
@@ -5787,6 +5860,7 @@
         <w:t xml:space="preserve">scale= exp(logscale) = </w:t>
       </w:r>
       <w:proofErr w:type="spellStart"/>
+      <w:proofErr w:type="gramStart"/>
       <w:r>
         <w:rPr>
           <w:i/>
@@ -5809,7 +5883,44 @@
         <w:rPr>
           <w:lang w:val="en-GB"/>
         </w:rPr>
-        <w:t xml:space="preserve"> and the </w:t>
+        <w:t xml:space="preserve"> </w:t>
+      </w:r>
+      <w:r>
+        <w:rPr>
+          <w:lang w:val="en-GB"/>
+        </w:rPr>
+        <w:t>.</w:t>
+      </w:r>
+      <w:proofErr w:type="gramEnd"/>
+      <w:r>
+        <w:rPr>
+          <w:lang w:val="en-GB"/>
+        </w:rPr>
+        <w:t xml:space="preserve"> </w:t>
+      </w:r>
+    </w:p>
+    <w:p>
+      <w:pPr>
+        <w:pStyle w:val="ListParagraph"/>
+        <w:numPr>
+          <w:ilvl w:val="0"/>
+          <w:numId w:val="32"/>
+        </w:numPr>
+        <w:rPr>
+          <w:lang w:val="en-GB"/>
+        </w:rPr>
+      </w:pPr>
+      <w:r>
+        <w:rPr>
+          <w:lang w:val="en-GB"/>
+        </w:rPr>
+        <w:t>T</w:t>
+      </w:r>
+      <w:r>
+        <w:rPr>
+          <w:lang w:val="en-GB"/>
+        </w:rPr>
+        <w:t xml:space="preserve">he </w:t>
       </w:r>
       <w:r>
         <w:rPr>
@@ -5837,8 +5948,29 @@
         <w:rPr>
           <w:lang w:val="en-GB"/>
         </w:rPr>
-        <w:t xml:space="preserve">values are based on a monthly time scale, </w:t>
-      </w:r>
+        <w:t xml:space="preserve">values are </w:t>
+      </w:r>
+      <w:r>
+        <w:rPr>
+          <w:b/>
+          <w:bCs/>
+          <w:u w:val="single"/>
+          <w:lang w:val="en-GB"/>
+        </w:rPr>
+        <w:t>based on a monthly time scale</w:t>
+      </w:r>
+    </w:p>
+    <w:p>
+      <w:pPr>
+        <w:pStyle w:val="ListParagraph"/>
+        <w:numPr>
+          <w:ilvl w:val="0"/>
+          <w:numId w:val="32"/>
+        </w:numPr>
+        <w:rPr>
+          <w:lang w:val="en-GB"/>
+        </w:rPr>
+      </w:pPr>
       <w:r>
         <w:rPr>
           <w:i/>
@@ -5867,23 +5999,60 @@
         <w:rPr>
           <w:lang w:val="en-GB"/>
         </w:rPr>
-        <w:t xml:space="preserve">). </w:t>
-      </w:r>
+        <w:t xml:space="preserve"> or calculated in R using the following equation: </w:t>
+      </w:r>
+      <w:proofErr w:type="spellStart"/>
+      <w:r>
+        <w:rPr>
+          <w:lang w:val="en-GB"/>
+        </w:rPr>
+        <w:t>pnorm</w:t>
+      </w:r>
+      <w:proofErr w:type="spellEnd"/>
+      <w:r>
+        <w:rPr>
+          <w:lang w:val="en-GB"/>
+        </w:rPr>
+        <w:t xml:space="preserve">((log(t) - </w:t>
+      </w:r>
+      <w:r>
+        <w:rPr>
+          <w:lang w:val="en-GB"/>
+        </w:rPr>
+        <w:t>intercept</w:t>
+      </w:r>
+      <w:r>
+        <w:rPr>
+          <w:lang w:val="en-GB"/>
+        </w:rPr>
+        <w:t xml:space="preserve">) / </w:t>
+      </w:r>
+      <w:r>
+        <w:rPr>
+          <w:lang w:val="en-GB"/>
+        </w:rPr>
+        <w:t>scale</w:t>
+      </w:r>
+      <w:r>
+        <w:rPr>
+          <w:lang w:val="en-GB"/>
+        </w:rPr>
+        <w:t>)</w:t>
+      </w:r>
+    </w:p>
+    <w:p>
+      <w:pPr>
+        <w:rPr>
+          <w:lang w:val="en-GB"/>
+        </w:rPr>
+      </w:pPr>
       <w:r>
         <w:rPr>
           <w:b/>
           <w:bCs/>
           <w:lang w:val="en-GB"/>
         </w:rPr>
-        <w:t>You can use R as your calculator</w:t>
-      </w:r>
-      <w:r>
-        <w:rPr>
-          <w:b/>
-          <w:bCs/>
-          <w:lang w:val="en-GB"/>
-        </w:rPr>
-        <w:t xml:space="preserve">. </w:t>
+        <w:t xml:space="preserve">You can use R as your calculator. </w:t>
       </w:r>
     </w:p>
     <w:tbl>
@@ -5913,6 +6082,7 @@
                 <w:rFonts w:ascii="Calibri" w:eastAsia="Calibri" w:hAnsi="Calibri"/>
                 <w:b/>
                 <w:color w:val="7030A0"/>
+                <w:highlight w:val="yellow"/>
                 <w:lang w:val="de-DE"/>
               </w:rPr>
             </w:pPr>
@@ -5922,6 +6092,7 @@
                 <w:rFonts w:ascii="Calibri" w:eastAsia="Calibri" w:hAnsi="Calibri"/>
                 <w:b/>
                 <w:color w:val="7030A0"/>
+                <w:highlight w:val="yellow"/>
                 <w:lang w:val="de-DE"/>
               </w:rPr>
               <w:t>Exp</w:t>
@@ -5932,6 +6103,7 @@
                 <w:rFonts w:ascii="Calibri" w:eastAsia="Calibri" w:hAnsi="Calibri"/>
                 <w:b/>
                 <w:color w:val="7030A0"/>
+                <w:highlight w:val="yellow"/>
                 <w:lang w:val="de-DE"/>
               </w:rPr>
               <w:t xml:space="preserve">: </w:t>
@@ -5943,6 +6115,7 @@
                 <w:rFonts w:ascii="Calibri" w:eastAsia="Calibri" w:hAnsi="Calibri"/>
                 <w:b/>
                 <w:color w:val="7030A0"/>
+                <w:highlight w:val="yellow"/>
                 <w:lang w:val="de-DE"/>
               </w:rPr>
             </w:pPr>
@@ -5951,6 +6124,7 @@
                 <w:rFonts w:ascii="Calibri" w:eastAsia="Calibri" w:hAnsi="Calibri"/>
                 <w:b/>
                 <w:color w:val="7030A0"/>
+                <w:highlight w:val="yellow"/>
                 <w:lang w:val="de-DE"/>
               </w:rPr>
               <w:t xml:space="preserve">Lambda </w:t>
@@ -5961,6 +6135,7 @@
                 <w:rFonts w:ascii="Calibri" w:eastAsia="Calibri" w:hAnsi="Calibri"/>
                 <w:b/>
                 <w:color w:val="7030A0"/>
+                <w:highlight w:val="yellow"/>
                 <w:lang w:val="de-DE"/>
               </w:rPr>
               <w:t>=  e</w:t>
@@ -5971,6 +6146,7 @@
                 <w:rFonts w:ascii="Calibri" w:eastAsia="Calibri" w:hAnsi="Calibri"/>
                 <w:b/>
                 <w:color w:val="7030A0"/>
+                <w:highlight w:val="yellow"/>
                 <w:lang w:val="de-DE"/>
               </w:rPr>
               <w:t>^(-</w:t>
@@ -5981,6 +6157,7 @@
                 <w:rFonts w:ascii="Calibri" w:eastAsia="Calibri" w:hAnsi="Calibri"/>
                 <w:b/>
                 <w:color w:val="7030A0"/>
+                <w:highlight w:val="yellow"/>
                 <w:lang w:val="de-DE"/>
               </w:rPr>
               <w:t>intercept</w:t>
@@ -5991,6 +6168,7 @@
                 <w:rFonts w:ascii="Calibri" w:eastAsia="Calibri" w:hAnsi="Calibri"/>
                 <w:b/>
                 <w:color w:val="7030A0"/>
+                <w:highlight w:val="yellow"/>
                 <w:lang w:val="de-DE"/>
               </w:rPr>
               <w:t>) = e^(-2.7365) = 0.064796804</w:t>
@@ -6002,6 +6180,7 @@
                 <w:rFonts w:ascii="Calibri" w:eastAsia="Calibri" w:hAnsi="Calibri"/>
                 <w:b/>
                 <w:color w:val="7030A0"/>
+                <w:highlight w:val="yellow"/>
                 <w:u w:val="single"/>
               </w:rPr>
             </w:pPr>
@@ -6010,6 +6189,7 @@
                 <w:rFonts w:ascii="Calibri" w:eastAsia="Calibri" w:hAnsi="Calibri"/>
                 <w:b/>
                 <w:color w:val="7030A0"/>
+                <w:highlight w:val="yellow"/>
                 <w:lang w:val="de-DE"/>
               </w:rPr>
               <w:t xml:space="preserve"> </w:t>
@@ -6020,6 +6200,7 @@
                 <w:rFonts w:ascii="Calibri" w:eastAsia="Calibri" w:hAnsi="Calibri"/>
                 <w:b/>
                 <w:color w:val="7030A0"/>
+                <w:highlight w:val="yellow"/>
               </w:rPr>
               <w:t>S(</w:t>
             </w:r>
@@ -6029,6 +6210,7 @@
                 <w:rFonts w:ascii="Calibri" w:eastAsia="Calibri" w:hAnsi="Calibri"/>
                 <w:b/>
                 <w:color w:val="7030A0"/>
+                <w:highlight w:val="yellow"/>
               </w:rPr>
               <w:t xml:space="preserve">16 weeks) = S((16/52)*12 months) = e^(-lambda*(16/52)*12)) = </w:t>
             </w:r>
@@ -6037,6 +6219,7 @@
                 <w:rFonts w:ascii="Calibri" w:eastAsia="Calibri" w:hAnsi="Calibri"/>
                 <w:b/>
                 <w:color w:val="7030A0"/>
+                <w:highlight w:val="yellow"/>
                 <w:u w:val="single"/>
               </w:rPr>
               <w:t>78.7%</w:t>
@@ -6048,6 +6231,7 @@
                 <w:rFonts w:ascii="Calibri" w:eastAsia="Calibri" w:hAnsi="Calibri"/>
                 <w:b/>
                 <w:color w:val="7030A0"/>
+                <w:highlight w:val="yellow"/>
               </w:rPr>
             </w:pPr>
           </w:p>
@@ -6057,6 +6241,7 @@
                 <w:rFonts w:ascii="Calibri" w:eastAsia="Calibri" w:hAnsi="Calibri"/>
                 <w:b/>
                 <w:color w:val="7030A0"/>
+                <w:highlight w:val="yellow"/>
               </w:rPr>
             </w:pPr>
             <w:r>
@@ -6064,6 +6249,7 @@
                 <w:rFonts w:ascii="Calibri" w:eastAsia="Calibri" w:hAnsi="Calibri"/>
                 <w:b/>
                 <w:color w:val="7030A0"/>
+                <w:highlight w:val="yellow"/>
               </w:rPr>
               <w:t>Weibull:</w:t>
             </w:r>
@@ -6074,6 +6260,7 @@
                 <w:rFonts w:ascii="Calibri" w:eastAsia="Calibri" w:hAnsi="Calibri"/>
                 <w:b/>
                 <w:color w:val="7030A0"/>
+                <w:highlight w:val="yellow"/>
               </w:rPr>
             </w:pPr>
             <w:r>
@@ -6081,7 +6268,9 @@
                 <w:rFonts w:ascii="Calibri" w:eastAsia="Calibri" w:hAnsi="Calibri"/>
                 <w:b/>
                 <w:color w:val="7030A0"/>
-              </w:rPr>
+                <w:highlight w:val="yellow"/>
+              </w:rPr>
+              <w:lastRenderedPageBreak/>
               <w:t xml:space="preserve">Scale = e^(logscale) </w:t>
             </w:r>
             <w:proofErr w:type="gramStart"/>
@@ -6090,6 +6279,7 @@
                 <w:rFonts w:ascii="Calibri" w:eastAsia="Calibri" w:hAnsi="Calibri"/>
                 <w:b/>
                 <w:color w:val="7030A0"/>
+                <w:highlight w:val="yellow"/>
               </w:rPr>
               <w:t>=  0.614673774</w:t>
             </w:r>
@@ -6101,6 +6291,7 @@
                 <w:rFonts w:ascii="Calibri" w:eastAsia="Calibri" w:hAnsi="Calibri"/>
                 <w:b/>
                 <w:color w:val="7030A0"/>
+                <w:highlight w:val="yellow"/>
               </w:rPr>
             </w:pPr>
             <w:r>
@@ -6108,6 +6299,7 @@
                 <w:rFonts w:ascii="Calibri" w:eastAsia="Calibri" w:hAnsi="Calibri"/>
                 <w:b/>
                 <w:color w:val="7030A0"/>
+                <w:highlight w:val="yellow"/>
               </w:rPr>
               <w:t>Gamma = 1/scale = 1.626879235</w:t>
             </w:r>
@@ -6118,6 +6310,7 @@
                 <w:rFonts w:ascii="Calibri" w:eastAsia="Calibri" w:hAnsi="Calibri"/>
                 <w:b/>
                 <w:color w:val="7030A0"/>
+                <w:highlight w:val="yellow"/>
               </w:rPr>
             </w:pPr>
             <w:r>
@@ -6125,6 +6318,7 @@
                 <w:rFonts w:ascii="Calibri" w:eastAsia="Calibri" w:hAnsi="Calibri"/>
                 <w:b/>
                 <w:color w:val="7030A0"/>
+                <w:highlight w:val="yellow"/>
               </w:rPr>
               <w:t>Lambda = e^(-intercept/scale) = e</w:t>
             </w:r>
@@ -6134,6 +6328,7 @@
                 <w:rFonts w:ascii="Calibri" w:eastAsia="Calibri" w:hAnsi="Calibri"/>
                 <w:b/>
                 <w:color w:val="7030A0"/>
+                <w:highlight w:val="yellow"/>
               </w:rPr>
               <w:t>^(</w:t>
             </w:r>
@@ -6143,6 +6338,7 @@
                 <w:rFonts w:ascii="Calibri" w:eastAsia="Calibri" w:hAnsi="Calibri"/>
                 <w:b/>
                 <w:color w:val="7030A0"/>
+                <w:highlight w:val="yellow"/>
               </w:rPr>
               <w:t>-2.7515/0.614673774) = 0.011374263</w:t>
             </w:r>
@@ -6153,6 +6349,7 @@
                 <w:rFonts w:ascii="Calibri" w:eastAsia="Calibri" w:hAnsi="Calibri"/>
                 <w:b/>
                 <w:color w:val="7030A0"/>
+                <w:highlight w:val="yellow"/>
                 <w:u w:val="single"/>
               </w:rPr>
             </w:pPr>
@@ -6162,6 +6359,7 @@
                 <w:rFonts w:ascii="Calibri" w:eastAsia="Calibri" w:hAnsi="Calibri"/>
                 <w:b/>
                 <w:color w:val="7030A0"/>
+                <w:highlight w:val="yellow"/>
               </w:rPr>
               <w:t>S(</w:t>
             </w:r>
@@ -6171,6 +6369,7 @@
                 <w:rFonts w:ascii="Calibri" w:eastAsia="Calibri" w:hAnsi="Calibri"/>
                 <w:b/>
                 <w:color w:val="7030A0"/>
+                <w:highlight w:val="yellow"/>
               </w:rPr>
               <w:t xml:space="preserve">16 weeks) = S((16/52)*12 months) = e^(-lambda*((16/52)*12)^gamma) = </w:t>
             </w:r>
@@ -6179,6 +6378,7 @@
                 <w:rFonts w:ascii="Calibri" w:eastAsia="Calibri" w:hAnsi="Calibri"/>
                 <w:b/>
                 <w:color w:val="7030A0"/>
+                <w:highlight w:val="yellow"/>
                 <w:u w:val="single"/>
               </w:rPr>
               <w:t>90.9%</w:t>
@@ -6189,6 +6389,7 @@
               <w:rPr>
                 <w:rFonts w:ascii="Calibri" w:eastAsia="Calibri" w:hAnsi="Calibri"/>
                 <w:b/>
+                <w:highlight w:val="yellow"/>
               </w:rPr>
             </w:pPr>
           </w:p>
@@ -6198,6 +6399,7 @@
                 <w:rFonts w:ascii="Calibri" w:eastAsia="Calibri" w:hAnsi="Calibri"/>
                 <w:b/>
                 <w:color w:val="7030A0"/>
+                <w:highlight w:val="yellow"/>
               </w:rPr>
             </w:pPr>
             <w:proofErr w:type="spellStart"/>
@@ -6206,8 +6408,8 @@
                 <w:rFonts w:ascii="Calibri" w:eastAsia="Calibri" w:hAnsi="Calibri"/>
                 <w:b/>
                 <w:color w:val="7030A0"/>
-              </w:rPr>
-              <w:lastRenderedPageBreak/>
+                <w:highlight w:val="yellow"/>
+              </w:rPr>
               <w:t>Logn</w:t>
             </w:r>
             <w:proofErr w:type="spellEnd"/>
@@ -6216,6 +6418,7 @@
                 <w:rFonts w:ascii="Calibri" w:eastAsia="Calibri" w:hAnsi="Calibri"/>
                 <w:b/>
                 <w:color w:val="7030A0"/>
+                <w:highlight w:val="yellow"/>
               </w:rPr>
               <w:t xml:space="preserve">: </w:t>
             </w:r>
@@ -6226,6 +6429,7 @@
                 <w:rFonts w:ascii="Calibri" w:eastAsia="Calibri" w:hAnsi="Calibri"/>
                 <w:b/>
                 <w:color w:val="7030A0"/>
+                <w:highlight w:val="yellow"/>
               </w:rPr>
             </w:pPr>
             <w:r>
@@ -6233,6 +6437,7 @@
                 <w:rFonts w:ascii="Calibri" w:eastAsia="Calibri" w:hAnsi="Calibri"/>
                 <w:b/>
                 <w:color w:val="7030A0"/>
+                <w:highlight w:val="yellow"/>
               </w:rPr>
               <w:t>Lambda = intercept = 2.4421</w:t>
             </w:r>
@@ -6243,6 +6448,7 @@
                 <w:rFonts w:ascii="Calibri" w:eastAsia="Calibri" w:hAnsi="Calibri"/>
                 <w:b/>
                 <w:color w:val="7030A0"/>
+                <w:highlight w:val="yellow"/>
               </w:rPr>
             </w:pPr>
             <w:r>
@@ -6250,6 +6456,7 @@
                 <w:rFonts w:ascii="Calibri" w:eastAsia="Calibri" w:hAnsi="Calibri"/>
                 <w:b/>
                 <w:color w:val="7030A0"/>
+                <w:highlight w:val="yellow"/>
               </w:rPr>
               <w:t>Gamma = scale = e</w:t>
             </w:r>
@@ -6259,6 +6466,7 @@
                 <w:rFonts w:ascii="Calibri" w:eastAsia="Calibri" w:hAnsi="Calibri"/>
                 <w:b/>
                 <w:color w:val="7030A0"/>
+                <w:highlight w:val="yellow"/>
               </w:rPr>
               <w:t>^(</w:t>
             </w:r>
@@ -6268,6 +6476,7 @@
                 <w:rFonts w:ascii="Calibri" w:eastAsia="Calibri" w:hAnsi="Calibri"/>
                 <w:b/>
                 <w:color w:val="7030A0"/>
+                <w:highlight w:val="yellow"/>
               </w:rPr>
               <w:t>-0.2315)</w:t>
             </w:r>
@@ -6278,6 +6487,7 @@
                 <w:rFonts w:ascii="Calibri" w:eastAsia="Calibri" w:hAnsi="Calibri"/>
                 <w:b/>
                 <w:color w:val="7030A0"/>
+                <w:highlight w:val="yellow"/>
                 <w:u w:val="single"/>
               </w:rPr>
             </w:pPr>
@@ -6287,6 +6497,7 @@
                 <w:rFonts w:ascii="Calibri" w:eastAsia="Calibri" w:hAnsi="Calibri"/>
                 <w:b/>
                 <w:color w:val="7030A0"/>
+                <w:highlight w:val="yellow"/>
               </w:rPr>
               <w:t>S(</w:t>
             </w:r>
@@ -6296,6 +6507,7 @@
                 <w:rFonts w:ascii="Calibri" w:eastAsia="Calibri" w:hAnsi="Calibri"/>
                 <w:b/>
                 <w:color w:val="7030A0"/>
+                <w:highlight w:val="yellow"/>
               </w:rPr>
               <w:t xml:space="preserve">16 weeks) = S((16/52)*12 months) =1- </w:t>
             </w:r>
@@ -6305,6 +6517,7 @@
                 <w:b/>
                 <w:i/>
                 <w:color w:val="7030A0"/>
+                <w:highlight w:val="yellow"/>
               </w:rPr>
               <w:t>ɸ</w:t>
             </w:r>
@@ -6313,6 +6526,7 @@
                 <w:rFonts w:ascii="Calibri" w:eastAsia="Calibri" w:hAnsi="Calibri"/>
                 <w:b/>
                 <w:color w:val="7030A0"/>
+                <w:highlight w:val="yellow"/>
               </w:rPr>
               <w:t xml:space="preserve"> ((ln((16/52)*12) - lambda)/gamma)=1-</w:t>
             </w:r>
@@ -6322,6 +6536,7 @@
                 <w:b/>
                 <w:i/>
                 <w:color w:val="7030A0"/>
+                <w:highlight w:val="yellow"/>
               </w:rPr>
               <w:t xml:space="preserve"> ɸ(-1.4317)=1-0.07636 = </w:t>
             </w:r>
@@ -6331,6 +6546,7 @@
                 <w:b/>
                 <w:i/>
                 <w:color w:val="7030A0"/>
+                <w:highlight w:val="yellow"/>
                 <w:u w:val="single"/>
               </w:rPr>
               <w:t>92.4%</w:t>
@@ -6342,6 +6558,7 @@
                 <w:rFonts w:ascii="Calibri" w:eastAsia="Calibri" w:hAnsi="Calibri"/>
                 <w:b/>
                 <w:color w:val="7030A0"/>
+                <w:highlight w:val="yellow"/>
               </w:rPr>
             </w:pPr>
           </w:p>
@@ -6351,6 +6568,7 @@
                 <w:rFonts w:ascii="Calibri" w:eastAsia="Calibri" w:hAnsi="Calibri"/>
                 <w:b/>
                 <w:color w:val="7030A0"/>
+                <w:highlight w:val="yellow"/>
               </w:rPr>
             </w:pPr>
           </w:p>
@@ -6360,6 +6578,7 @@
                 <w:rFonts w:ascii="Calibri" w:eastAsia="Calibri" w:hAnsi="Calibri"/>
                 <w:b/>
                 <w:color w:val="7030A0"/>
+                <w:highlight w:val="yellow"/>
               </w:rPr>
             </w:pPr>
             <w:proofErr w:type="spellStart"/>
@@ -6368,6 +6587,7 @@
                 <w:rFonts w:ascii="Calibri" w:eastAsia="Calibri" w:hAnsi="Calibri"/>
                 <w:b/>
                 <w:color w:val="7030A0"/>
+                <w:highlight w:val="yellow"/>
               </w:rPr>
               <w:t>Logl</w:t>
             </w:r>
@@ -6377,6 +6597,7 @@
                 <w:rFonts w:ascii="Calibri" w:eastAsia="Calibri" w:hAnsi="Calibri"/>
                 <w:b/>
                 <w:color w:val="7030A0"/>
+                <w:highlight w:val="yellow"/>
               </w:rPr>
               <w:t>:</w:t>
             </w:r>
@@ -6387,6 +6608,7 @@
                 <w:rFonts w:ascii="Calibri" w:eastAsia="Calibri" w:hAnsi="Calibri"/>
                 <w:b/>
                 <w:color w:val="7030A0"/>
+                <w:highlight w:val="yellow"/>
               </w:rPr>
             </w:pPr>
             <w:r>
@@ -6394,6 +6616,7 @@
                 <w:rFonts w:ascii="Calibri" w:eastAsia="Calibri" w:hAnsi="Calibri"/>
                 <w:b/>
                 <w:color w:val="7030A0"/>
+                <w:highlight w:val="yellow"/>
               </w:rPr>
               <w:t>Scale = e^(logscale) = 0.444</w:t>
             </w:r>
@@ -6404,6 +6627,7 @@
                 <w:rFonts w:ascii="Calibri" w:eastAsia="Calibri" w:hAnsi="Calibri"/>
                 <w:b/>
                 <w:color w:val="7030A0"/>
+                <w:highlight w:val="yellow"/>
               </w:rPr>
             </w:pPr>
             <w:r>
@@ -6411,6 +6635,7 @@
                 <w:rFonts w:ascii="Calibri" w:eastAsia="Calibri" w:hAnsi="Calibri"/>
                 <w:b/>
                 <w:color w:val="7030A0"/>
+                <w:highlight w:val="yellow"/>
               </w:rPr>
               <w:t>Gamma = 1/scale = 2.252</w:t>
             </w:r>
@@ -6421,6 +6646,7 @@
                 <w:rFonts w:ascii="Calibri" w:eastAsia="Calibri" w:hAnsi="Calibri"/>
                 <w:b/>
                 <w:color w:val="7030A0"/>
+                <w:highlight w:val="yellow"/>
               </w:rPr>
             </w:pPr>
             <w:r>
@@ -6428,6 +6654,7 @@
                 <w:rFonts w:ascii="Calibri" w:eastAsia="Calibri" w:hAnsi="Calibri"/>
                 <w:b/>
                 <w:color w:val="7030A0"/>
+                <w:highlight w:val="yellow"/>
               </w:rPr>
               <w:t xml:space="preserve">Lambda </w:t>
             </w:r>
@@ -6437,6 +6664,7 @@
                 <w:rFonts w:ascii="Calibri" w:eastAsia="Calibri" w:hAnsi="Calibri"/>
                 <w:b/>
                 <w:color w:val="7030A0"/>
+                <w:highlight w:val="yellow"/>
               </w:rPr>
               <w:t>=  e</w:t>
             </w:r>
@@ -6446,6 +6674,7 @@
                 <w:rFonts w:ascii="Calibri" w:eastAsia="Calibri" w:hAnsi="Calibri"/>
                 <w:b/>
                 <w:color w:val="7030A0"/>
+                <w:highlight w:val="yellow"/>
               </w:rPr>
               <w:t>^(-intercept/scale) = e^(-2.4736/0.444) =  0.003807</w:t>
             </w:r>
@@ -6465,6 +6694,7 @@
                 <w:rFonts w:ascii="Calibri" w:eastAsia="Calibri" w:hAnsi="Calibri"/>
                 <w:b/>
                 <w:color w:val="7030A0"/>
+                <w:highlight w:val="yellow"/>
               </w:rPr>
               <w:t>S(</w:t>
             </w:r>
@@ -6474,6 +6704,7 @@
                 <w:rFonts w:ascii="Calibri" w:eastAsia="Calibri" w:hAnsi="Calibri"/>
                 <w:b/>
                 <w:color w:val="7030A0"/>
+                <w:highlight w:val="yellow"/>
               </w:rPr>
               <w:t xml:space="preserve">16 weeks) = S((16/52)*12 months) = 1/(1 + lambda * t ^ gamma)) = </w:t>
             </w:r>
@@ -6482,6 +6713,7 @@
                 <w:rFonts w:ascii="Calibri" w:eastAsia="Calibri" w:hAnsi="Calibri"/>
                 <w:b/>
                 <w:color w:val="7030A0"/>
+                <w:highlight w:val="yellow"/>
                 <w:u w:val="single"/>
               </w:rPr>
               <w:t>93.3%</w:t>
@@ -6500,7 +6732,6 @@
     <w:p>
       <w:pPr>
         <w:spacing w:after="0" w:line="276" w:lineRule="auto"/>
-        <w:ind w:left="720"/>
         <w:contextualSpacing/>
         <w:rPr>
           <w:rFonts w:ascii="Times New Roman" w:eastAsia="Times New Roman" w:hAnsi="Times New Roman" w:cs="Times New Roman"/>
@@ -6509,161 +6740,6 @@
           <w:lang w:val="en-GB" w:eastAsia="en-GB"/>
         </w:rPr>
       </w:pPr>
-    </w:p>
-    <w:p>
-      <w:pPr>
-        <w:rPr>
-          <w:b/>
-          <w:bCs/>
-          <w:lang w:val="en-GB"/>
-        </w:rPr>
-      </w:pPr>
-      <w:bookmarkStart w:id="0" w:name="_Hlk94474798"/>
-      <w:bookmarkStart w:id="1" w:name="_Toc135474456"/>
-      <w:bookmarkStart w:id="2" w:name="_Hlk63766996"/>
-      <w:bookmarkEnd w:id="0"/>
-      <w:bookmarkEnd w:id="1"/>
-      <w:bookmarkEnd w:id="2"/>
-      <w:r>
-        <w:rPr>
-          <w:b/>
-          <w:bCs/>
-          <w:lang w:val="en-GB"/>
-        </w:rPr>
-        <w:t>## Part IV Organizing Results for Reporting - Cholesky Matrix</w:t>
-      </w:r>
-    </w:p>
-    <w:p>
-      <w:pPr>
-        <w:rPr>
-          <w:b/>
-          <w:bCs/>
-          <w:lang w:val="en-GB"/>
-        </w:rPr>
-      </w:pPr>
-      <w:r>
-        <w:rPr>
-          <w:b/>
-          <w:bCs/>
-          <w:lang w:val="en-GB"/>
-        </w:rPr>
-        <w:t xml:space="preserve">Make sure you run the last chunk of R code. This will estimate and organize the Cholesky Matrix. The R code also exports an Excel file for you </w:t>
-      </w:r>
-      <w:proofErr w:type="spellStart"/>
-      <w:r>
-        <w:rPr>
-          <w:b/>
-          <w:bCs/>
-          <w:lang w:val="en-GB"/>
-        </w:rPr>
-        <w:t>callend</w:t>
-      </w:r>
-      <w:proofErr w:type="spellEnd"/>
-      <w:r>
-        <w:rPr>
-          <w:b/>
-          <w:bCs/>
-          <w:lang w:val="en-GB"/>
-        </w:rPr>
-        <w:t xml:space="preserve"> “</w:t>
-      </w:r>
-      <w:r>
-        <w:rPr>
-          <w:b/>
-          <w:bCs/>
-          <w:lang w:val="en-GB"/>
-        </w:rPr>
-        <w:t>output_cholensky.xlsx</w:t>
-      </w:r>
-      <w:r>
-        <w:rPr>
-          <w:b/>
-          <w:bCs/>
-          <w:lang w:val="en-GB"/>
-        </w:rPr>
-        <w:t xml:space="preserve">”. Open this file and </w:t>
-      </w:r>
-      <w:commentRangeStart w:id="3"/>
-      <w:commentRangeEnd w:id="3"/>
-      <w:r>
-        <w:rPr>
-          <w:rStyle w:val="CommentReference"/>
-        </w:rPr>
-        <w:commentReference w:id="3"/>
-      </w:r>
-      <w:r>
-        <w:rPr>
-          <w:lang w:val="en-GB"/>
-        </w:rPr>
-        <w:t xml:space="preserve">fill in the related Cholesky decomposition of the covariance matrices in cells </w:t>
-      </w:r>
-      <w:r>
-        <w:rPr>
-          <w:i/>
-          <w:u w:val="single"/>
-          <w:lang w:val="en-GB"/>
-        </w:rPr>
-        <w:t>AC5:AO22</w:t>
-      </w:r>
-      <w:r>
-        <w:rPr>
-          <w:iCs/>
-          <w:u w:val="single"/>
-          <w:lang w:val="en-GB"/>
-        </w:rPr>
-        <w:t xml:space="preserve"> </w:t>
-      </w:r>
-      <w:r>
-        <w:rPr>
-          <w:iCs/>
-          <w:lang w:val="en-GB"/>
-        </w:rPr>
-        <w:t xml:space="preserve">on the </w:t>
-      </w:r>
-      <w:r>
-        <w:rPr>
-          <w:lang w:val="en-GB"/>
-        </w:rPr>
-        <w:t>“</w:t>
-      </w:r>
-      <w:r>
-        <w:rPr>
-          <w:i/>
-          <w:iCs/>
-          <w:lang w:val="en-GB"/>
-        </w:rPr>
-        <w:t>extrapolation</w:t>
-      </w:r>
-      <w:r>
-        <w:rPr>
-          <w:lang w:val="en-GB"/>
-        </w:rPr>
-        <w:t>” sheet of the “</w:t>
-      </w:r>
-      <w:proofErr w:type="spellStart"/>
-      <w:r>
-        <w:rPr>
-          <w:i/>
-          <w:iCs/>
-          <w:lang w:val="en-GB"/>
-        </w:rPr>
-        <w:t>Cabazitaxel</w:t>
-      </w:r>
-      <w:proofErr w:type="spellEnd"/>
-      <w:r>
-        <w:rPr>
-          <w:i/>
-          <w:iCs/>
-          <w:lang w:val="en-GB"/>
-        </w:rPr>
-        <w:t xml:space="preserve"> model template.xlsm”</w:t>
-      </w:r>
-      <w:r>
-        <w:rPr>
-          <w:lang w:val="en-GB"/>
-        </w:rPr>
-        <w:t>. You will not use the Cholesky matrix outputs this week, but they will be necessary for the probabilistic sensitivity analysis part later in this course.</w:t>
-      </w:r>
     </w:p>
     <w:p>
       <w:pPr>
@@ -6755,6 +6831,166 @@
     </w:tbl>
     <w:p>
       <w:pPr>
+        <w:spacing w:after="0" w:line="276" w:lineRule="auto"/>
+        <w:ind w:left="720"/>
+        <w:contextualSpacing/>
+        <w:rPr>
+          <w:rFonts w:ascii="Times New Roman" w:eastAsia="Times New Roman" w:hAnsi="Times New Roman" w:cs="Times New Roman"/>
+          <w:sz w:val="24"/>
+          <w:szCs w:val="24"/>
+          <w:lang w:val="en-US" w:eastAsia="en-GB"/>
+        </w:rPr>
+      </w:pPr>
+    </w:p>
+    <w:p>
+      <w:pPr>
+        <w:rPr>
+          <w:b/>
+          <w:bCs/>
+          <w:lang w:val="en-GB"/>
+        </w:rPr>
+      </w:pPr>
+      <w:bookmarkStart w:id="0" w:name="_Hlk94474798"/>
+      <w:bookmarkStart w:id="1" w:name="_Toc135474456"/>
+      <w:bookmarkStart w:id="2" w:name="_Hlk63766996"/>
+      <w:bookmarkEnd w:id="0"/>
+      <w:bookmarkEnd w:id="1"/>
+      <w:bookmarkEnd w:id="2"/>
+      <w:r>
+        <w:rPr>
+          <w:b/>
+          <w:bCs/>
+          <w:lang w:val="en-GB"/>
+        </w:rPr>
+        <w:t>## Part IV Organizing Results for Reporting - Cholesky Matrix</w:t>
+      </w:r>
+    </w:p>
+    <w:p>
+      <w:pPr>
+        <w:rPr>
+          <w:b/>
+          <w:bCs/>
+          <w:lang w:val="en-GB"/>
+        </w:rPr>
+      </w:pPr>
+      <w:r>
+        <w:rPr>
+          <w:b/>
+          <w:bCs/>
+          <w:lang w:val="en-GB"/>
+        </w:rPr>
+        <w:t xml:space="preserve">Make sure you run the last chunk of R code. This will estimate and organize the Cholesky Matrix. The R code also exports an Excel file for you </w:t>
+      </w:r>
+      <w:proofErr w:type="spellStart"/>
+      <w:r>
+        <w:rPr>
+          <w:b/>
+          <w:bCs/>
+          <w:lang w:val="en-GB"/>
+        </w:rPr>
+        <w:t>callend</w:t>
+      </w:r>
+      <w:proofErr w:type="spellEnd"/>
+      <w:r>
+        <w:rPr>
+          <w:b/>
+          <w:bCs/>
+          <w:lang w:val="en-GB"/>
+        </w:rPr>
+        <w:t xml:space="preserve"> “</w:t>
+      </w:r>
+      <w:r>
+        <w:rPr>
+          <w:b/>
+          <w:bCs/>
+          <w:lang w:val="en-GB"/>
+        </w:rPr>
+        <w:t>output_cholensky.xlsx</w:t>
+      </w:r>
+      <w:r>
+        <w:rPr>
+          <w:b/>
+          <w:bCs/>
+          <w:lang w:val="en-GB"/>
+        </w:rPr>
+        <w:t xml:space="preserve">”. Open this file and </w:t>
+      </w:r>
+      <w:r>
+        <w:rPr>
+          <w:lang w:val="en-GB"/>
+        </w:rPr>
+        <w:t xml:space="preserve">fill in the related Cholesky decomposition of the covariance matrices in cells </w:t>
+      </w:r>
+      <w:r>
+        <w:rPr>
+          <w:i/>
+          <w:u w:val="single"/>
+          <w:lang w:val="en-GB"/>
+        </w:rPr>
+        <w:t>AC5:AO22</w:t>
+      </w:r>
+      <w:r>
+        <w:rPr>
+          <w:iCs/>
+          <w:u w:val="single"/>
+          <w:lang w:val="en-GB"/>
+        </w:rPr>
+        <w:t xml:space="preserve"> </w:t>
+      </w:r>
+      <w:r>
+        <w:rPr>
+          <w:iCs/>
+          <w:lang w:val="en-GB"/>
+        </w:rPr>
+        <w:t xml:space="preserve">on the </w:t>
+      </w:r>
+      <w:r>
+        <w:rPr>
+          <w:lang w:val="en-GB"/>
+        </w:rPr>
+        <w:t>“</w:t>
+      </w:r>
+      <w:r>
+        <w:rPr>
+          <w:i/>
+          <w:iCs/>
+          <w:lang w:val="en-GB"/>
+        </w:rPr>
+        <w:t>extrapolation</w:t>
+      </w:r>
+      <w:r>
+        <w:rPr>
+          <w:lang w:val="en-GB"/>
+        </w:rPr>
+        <w:t>” sheet of the “</w:t>
+      </w:r>
+      <w:proofErr w:type="spellStart"/>
+      <w:r>
+        <w:rPr>
+          <w:i/>
+          <w:iCs/>
+          <w:lang w:val="en-GB"/>
+        </w:rPr>
+        <w:t>Cabazitaxel</w:t>
+      </w:r>
+      <w:proofErr w:type="spellEnd"/>
+      <w:r>
+        <w:rPr>
+          <w:i/>
+          <w:iCs/>
+          <w:lang w:val="en-GB"/>
+        </w:rPr>
+        <w:t xml:space="preserve"> model template.xlsm”</w:t>
+      </w:r>
+      <w:r>
+        <w:rPr>
+          <w:lang w:val="en-GB"/>
+        </w:rPr>
+        <w:t>. You will not use the Cholesky matrix outputs this week, but they will be necessary for the probabilistic sensitivity analysis part later in this course.</w:t>
+      </w:r>
+    </w:p>
+    <w:p>
+      <w:pPr>
         <w:rPr>
           <w:b/>
           <w:lang w:val="en-GB"/>
@@ -6788,46 +7024,6 @@
     </w:sectPr>
   </w:body>
 </w:document>
-</file>
-
-<file path=word/comments.xml><?xml version="1.0" encoding="utf-8"?>
-<w:comments xmlns:wpc="http://schemas.microsoft.com/office/word/2010/wordprocessingCanvas" xmlns:cx="http://schemas.microsoft.com/office/drawing/2014/chartex" xmlns:cx1="http://schemas.microsoft.com/office/drawing/2015/9/8/chartex" xmlns:cx2="http://schemas.microsoft.com/office/drawing/2015/10/21/chartex" xmlns:cx3="http://schemas.microsoft.com/office/drawing/2016/5/9/chartex" xmlns:cx4="http://schemas.microsoft.com/office/drawing/2016/5/10/chartex" xmlns:cx5="http://schemas.microsoft.com/office/drawing/2016/5/11/chartex" xmlns:cx6="http://schemas.microsoft.com/office/drawing/2016/5/12/chartex" xmlns:cx7="http://schemas.microsoft.com/office/drawing/2016/5/13/chartex" xmlns:cx8="http://schemas.microsoft.com/office/drawing/2016/5/14/chartex" xmlns:mc="http://schemas.openxmlformats.org/markup-compatibility/2006" xmlns:aink="http://schemas.microsoft.com/office/drawing/2016/ink" xmlns:am3d="http://schemas.microsoft.com/office/drawing/2017/model3d" xmlns:o="urn:schemas-microsoft-com:office:office" xmlns:oel="http://schemas.microsoft.com/office/2019/extlst" xmlns:r="http://schemas.openxmlformats.org/officeDocument/2006/relationships" xmlns:m="http://schemas.openxmlformats.org/officeDocument/2006/math" xmlns:v="urn:schemas-microsoft-com:vml" xmlns:wp14="http://schemas.microsoft.com/office/word/2010/wordprocessingDrawing" xmlns:wp="http://schemas.openxmlformats.org/drawingml/2006/wordprocessingDrawing" xmlns:w10="urn:schemas-microsoft-com:office:word" xmlns:w="http://schemas.openxmlformats.org/wordprocessingml/2006/main" xmlns:w14="http://schemas.microsoft.com/office/word/2010/wordml" xmlns:w15="http://schemas.microsoft.com/office/word/2012/wordml" xmlns:w16cex="http://schemas.microsoft.com/office/word/2018/wordml/cex" xmlns:w16cid="http://schemas.microsoft.com/office/word/2016/wordml/cid" xmlns:w16="http://schemas.microsoft.com/office/word/2018/wordml" xmlns:w16du="http://schemas.microsoft.com/office/word/2023/wordml/word16du" xmlns:w16sdtdh="http://schemas.microsoft.com/office/word/2020/wordml/sdtdatahash" xmlns:w16sdtfl="http://schemas.microsoft.com/office/word/2024/wordml/sdtformatlock" xmlns:w16se="http://schemas.microsoft.com/office/word/2015/wordml/symex" xmlns:wpg="http://schemas.microsoft.com/office/word/2010/wordprocessingGroup" xmlns:wpi="http://schemas.microsoft.com/office/word/2010/wordprocessingInk" xmlns:wne="http://schemas.microsoft.com/office/word/2006/wordml" xmlns:wps="http://schemas.microsoft.com/office/word/2010/wordprocessingShape" mc:Ignorable="w14 w15 w16se w16cid w16 w16cex w16sdtdh w16sdtfl w16du wp14">
-  <w:comment w:id="3" w:author="Bart-Jan Boverhof" w:date="2025-01-09T16:12:00Z" w:initials="BB">
-    <w:p>
-      <w:r>
-        <w:rPr>
-          <w:rStyle w:val="CommentReference"/>
-        </w:rPr>
-        <w:annotationRef/>
-      </w:r>
-      <w:r>
-        <w:rPr>
-          <w:sz w:val="20"/>
-          <w:szCs w:val="20"/>
-        </w:rPr>
-        <w:t>the numbers we got in R are different from the numbers in the filled out excel file. This holded up for my numbers, and the numbers Eline already provided. Due to what might this be?</w:t>
-      </w:r>
-    </w:p>
-  </w:comment>
-</w:comments>
-</file>
-
-<file path=word/commentsExtended.xml><?xml version="1.0" encoding="utf-8"?>
-<w15:commentsEx xmlns:wpc="http://schemas.microsoft.com/office/word/2010/wordprocessingCanvas" xmlns:cx="http://schemas.microsoft.com/office/drawing/2014/chartex" xmlns:cx1="http://schemas.microsoft.com/office/drawing/2015/9/8/chartex" xmlns:cx2="http://schemas.microsoft.com/office/drawing/2015/10/21/chartex" xmlns:cx3="http://schemas.microsoft.com/office/drawing/2016/5/9/chartex" xmlns:cx4="http://schemas.microsoft.com/office/drawing/2016/5/10/chartex" xmlns:cx5="http://schemas.microsoft.com/office/drawing/2016/5/11/chartex" xmlns:cx6="http://schemas.microsoft.com/office/drawing/2016/5/12/chartex" xmlns:cx7="http://schemas.microsoft.com/office/drawing/2016/5/13/chartex" xmlns:cx8="http://schemas.microsoft.com/office/drawing/2016/5/14/chartex" xmlns:mc="http://schemas.openxmlformats.org/markup-compatibility/2006" xmlns:aink="http://schemas.microsoft.com/office/drawing/2016/ink" xmlns:am3d="http://schemas.microsoft.com/office/drawing/2017/model3d" xmlns:o="urn:schemas-microsoft-com:office:office" xmlns:oel="http://schemas.microsoft.com/office/2019/extlst" xmlns:r="http://schemas.openxmlformats.org/officeDocument/2006/relationships" xmlns:m="http://schemas.openxmlformats.org/officeDocument/2006/math" xmlns:v="urn:schemas-microsoft-com:vml" xmlns:wp14="http://schemas.microsoft.com/office/word/2010/wordprocessingDrawing" xmlns:wp="http://schemas.openxmlformats.org/drawingml/2006/wordprocessingDrawing" xmlns:w10="urn:schemas-microsoft-com:office:word" xmlns:w="http://schemas.openxmlformats.org/wordprocessingml/2006/main" xmlns:w14="http://schemas.microsoft.com/office/word/2010/wordml" xmlns:w15="http://schemas.microsoft.com/office/word/2012/wordml" xmlns:w16cex="http://schemas.microsoft.com/office/word/2018/wordml/cex" xmlns:w16cid="http://schemas.microsoft.com/office/word/2016/wordml/cid" xmlns:w16="http://schemas.microsoft.com/office/word/2018/wordml" xmlns:w16du="http://schemas.microsoft.com/office/word/2023/wordml/word16du" xmlns:w16sdtdh="http://schemas.microsoft.com/office/word/2020/wordml/sdtdatahash" xmlns:w16sdtfl="http://schemas.microsoft.com/office/word/2024/wordml/sdtformatlock" xmlns:w16se="http://schemas.microsoft.com/office/word/2015/wordml/symex" xmlns:wpg="http://schemas.microsoft.com/office/word/2010/wordprocessingGroup" xmlns:wpi="http://schemas.microsoft.com/office/word/2010/wordprocessingInk" xmlns:wne="http://schemas.microsoft.com/office/word/2006/wordml" xmlns:wps="http://schemas.microsoft.com/office/word/2010/wordprocessingShape" mc:Ignorable="w14 w15 w16se w16cid w16 w16cex w16sdtdh w16sdtfl w16du wp14">
-  <w15:commentEx w15:paraId="4618A256" w15:done="0"/>
-</w15:commentsEx>
-</file>
-
-<file path=word/commentsExtensible.xml><?xml version="1.0" encoding="utf-8"?>
-<w16cex:commentsExtensible xmlns:wpc="http://schemas.microsoft.com/office/word/2010/wordprocessingCanvas" xmlns:cx="http://schemas.microsoft.com/office/drawing/2014/chartex" xmlns:cx1="http://schemas.microsoft.com/office/drawing/2015/9/8/chartex" xmlns:cx2="http://schemas.microsoft.com/office/drawing/2015/10/21/chartex" xmlns:cx3="http://schemas.microsoft.com/office/drawing/2016/5/9/chartex" xmlns:cx4="http://schemas.microsoft.com/office/drawing/2016/5/10/chartex" xmlns:cx5="http://schemas.microsoft.com/office/drawing/2016/5/11/chartex" xmlns:cx6="http://schemas.microsoft.com/office/drawing/2016/5/12/chartex" xmlns:cx7="http://schemas.microsoft.com/office/drawing/2016/5/13/chartex" xmlns:cx8="http://schemas.microsoft.com/office/drawing/2016/5/14/chartex" xmlns:cr="http://schemas.microsoft.com/office/comments/2020/reactions" xmlns:mc="http://schemas.openxmlformats.org/markup-compatibility/2006" xmlns:aink="http://schemas.microsoft.com/office/drawing/2016/ink" xmlns:am3d="http://schemas.microsoft.com/office/drawing/2017/model3d" xmlns:o="urn:schemas-microsoft-com:office:office" xmlns:oel="http://schemas.microsoft.com/office/2019/extlst" xmlns:r="http://schemas.openxmlformats.org/officeDocument/2006/relationships" xmlns:m="http://schemas.openxmlformats.org/officeDocument/2006/math" xmlns:v="urn:schemas-microsoft-com:vml" xmlns:wp14="http://schemas.microsoft.com/office/word/2010/wordprocessingDrawing" xmlns:wp="http://schemas.openxmlformats.org/drawingml/2006/wordprocessingDrawing" xmlns:w10="urn:schemas-microsoft-com:office:word" xmlns:w="http://schemas.openxmlformats.org/wordprocessingml/2006/main" xmlns:w14="http://schemas.microsoft.com/office/word/2010/wordml" xmlns:w15="http://schemas.microsoft.com/office/word/2012/wordml" xmlns:w16cex="http://schemas.microsoft.com/office/word/2018/wordml/cex" xmlns:w16cid="http://schemas.microsoft.com/office/word/2016/wordml/cid" xmlns:w16="http://schemas.microsoft.com/office/word/2018/wordml" xmlns:w16du="http://schemas.microsoft.com/office/word/2023/wordml/word16du" xmlns:w16sdtdh="http://schemas.microsoft.com/office/word/2020/wordml/sdtdatahash" xmlns:w16sdtfl="http://schemas.microsoft.com/office/word/2024/wordml/sdtformatlock" xmlns:w16se="http://schemas.microsoft.com/office/word/2015/wordml/symex" xmlns:wpg="http://schemas.microsoft.com/office/word/2010/wordprocessingGroup" xmlns:wpi="http://schemas.microsoft.com/office/word/2010/wordprocessingInk" xmlns:wne="http://schemas.microsoft.com/office/word/2006/wordml" xmlns:wps="http://schemas.microsoft.com/office/word/2010/wordprocessingShape" mc:Ignorable="w14 w15 w16se w16cid w16 w16cex w16sdtdh w16sdtfl cr w16du wp14">
-  <w16cex:commentExtensible w16cex:durableId="5789A011" w16cex:dateUtc="2025-01-09T15:12:00Z"/>
-</w16cex:commentsExtensible>
-</file>
-
-<file path=word/commentsIds.xml><?xml version="1.0" encoding="utf-8"?>
-<w16cid:commentsIds xmlns:wpc="http://schemas.microsoft.com/office/word/2010/wordprocessingCanvas" xmlns:cx="http://schemas.microsoft.com/office/drawing/2014/chartex" xmlns:cx1="http://schemas.microsoft.com/office/drawing/2015/9/8/chartex" xmlns:cx2="http://schemas.microsoft.com/office/drawing/2015/10/21/chartex" xmlns:cx3="http://schemas.microsoft.com/office/drawing/2016/5/9/chartex" xmlns:cx4="http://schemas.microsoft.com/office/drawing/2016/5/10/chartex" xmlns:cx5="http://schemas.microsoft.com/office/drawing/2016/5/11/chartex" xmlns:cx6="http://schemas.microsoft.com/office/drawing/2016/5/12/chartex" xmlns:cx7="http://schemas.microsoft.com/office/drawing/2016/5/13/chartex" xmlns:cx8="http://schemas.microsoft.com/office/drawing/2016/5/14/chartex" xmlns:mc="http://schemas.openxmlformats.org/markup-compatibility/2006" xmlns:aink="http://schemas.microsoft.com/office/drawing/2016/ink" xmlns:am3d="http://schemas.microsoft.com/office/drawing/2017/model3d" xmlns:o="urn:schemas-microsoft-com:office:office" xmlns:oel="http://schemas.microsoft.com/office/2019/extlst" xmlns:r="http://schemas.openxmlformats.org/officeDocument/2006/relationships" xmlns:m="http://schemas.openxmlformats.org/officeDocument/2006/math" xmlns:v="urn:schemas-microsoft-com:vml" xmlns:wp14="http://schemas.microsoft.com/office/word/2010/wordprocessingDrawing" xmlns:wp="http://schemas.openxmlformats.org/drawingml/2006/wordprocessingDrawing" xmlns:w10="urn:schemas-microsoft-com:office:word" xmlns:w="http://schemas.openxmlformats.org/wordprocessingml/2006/main" xmlns:w14="http://schemas.microsoft.com/office/word/2010/wordml" xmlns:w15="http://schemas.microsoft.com/office/word/2012/wordml" xmlns:w16cex="http://schemas.microsoft.com/office/word/2018/wordml/cex" xmlns:w16cid="http://schemas.microsoft.com/office/word/2016/wordml/cid" xmlns:w16="http://schemas.microsoft.com/office/word/2018/wordml" xmlns:w16du="http://schemas.microsoft.com/office/word/2023/wordml/word16du" xmlns:w16sdtdh="http://schemas.microsoft.com/office/word/2020/wordml/sdtdatahash" xmlns:w16sdtfl="http://schemas.microsoft.com/office/word/2024/wordml/sdtformatlock" xmlns:w16se="http://schemas.microsoft.com/office/word/2015/wordml/symex" xmlns:wpg="http://schemas.microsoft.com/office/word/2010/wordprocessingGroup" xmlns:wpi="http://schemas.microsoft.com/office/word/2010/wordprocessingInk" xmlns:wne="http://schemas.microsoft.com/office/word/2006/wordml" xmlns:wps="http://schemas.microsoft.com/office/word/2010/wordprocessingShape" mc:Ignorable="w14 w15 w16se w16cid w16 w16cex w16sdtdh w16sdtfl w16du wp14">
-  <w16cid:commentId w16cid:paraId="4618A256" w16cid:durableId="5789A011"/>
-</w16cid:commentsIds>
 </file>
 
 <file path=word/endnotes.xml><?xml version="1.0" encoding="utf-8"?>
@@ -9310,6 +9506,119 @@
     </w:lvl>
   </w:abstractNum>
   <w:abstractNum w:abstractNumId="20" w15:restartNumberingAfterBreak="0">
+    <w:nsid w:val="4A891F1C"/>
+    <w:multiLevelType w:val="hybridMultilevel"/>
+    <w:tmpl w:val="3D08E9F0"/>
+    <w:lvl w:ilvl="0" w:tplc="08090001">
+      <w:start w:val="1"/>
+      <w:numFmt w:val="bullet"/>
+      <w:lvlText w:val=""/>
+      <w:lvlJc w:val="left"/>
+      <w:pPr>
+        <w:ind w:left="766" w:hanging="360"/>
+      </w:pPr>
+      <w:rPr>
+        <w:rFonts w:ascii="Symbol" w:hAnsi="Symbol" w:hint="default"/>
+      </w:rPr>
+    </w:lvl>
+    <w:lvl w:ilvl="1" w:tplc="08090003" w:tentative="1">
+      <w:start w:val="1"/>
+      <w:numFmt w:val="bullet"/>
+      <w:lvlText w:val="o"/>
+      <w:lvlJc w:val="left"/>
+      <w:pPr>
+        <w:ind w:left="1486" w:hanging="360"/>
+      </w:pPr>
+      <w:rPr>
+        <w:rFonts w:ascii="Courier New" w:hAnsi="Courier New" w:cs="Courier New" w:hint="default"/>
+      </w:rPr>
+    </w:lvl>
+    <w:lvl w:ilvl="2" w:tplc="08090005" w:tentative="1">
+      <w:start w:val="1"/>
+      <w:numFmt w:val="bullet"/>
+      <w:lvlText w:val=""/>
+      <w:lvlJc w:val="left"/>
+      <w:pPr>
+        <w:ind w:left="2206" w:hanging="360"/>
+      </w:pPr>
+      <w:rPr>
+        <w:rFonts w:ascii="Wingdings" w:hAnsi="Wingdings" w:hint="default"/>
+      </w:rPr>
+    </w:lvl>
+    <w:lvl w:ilvl="3" w:tplc="08090001" w:tentative="1">
+      <w:start w:val="1"/>
+      <w:numFmt w:val="bullet"/>
+      <w:lvlText w:val=""/>
+      <w:lvlJc w:val="left"/>
+      <w:pPr>
+        <w:ind w:left="2926" w:hanging="360"/>
+      </w:pPr>
+      <w:rPr>
+        <w:rFonts w:ascii="Symbol" w:hAnsi="Symbol" w:hint="default"/>
+      </w:rPr>
+    </w:lvl>
+    <w:lvl w:ilvl="4" w:tplc="08090003" w:tentative="1">
+      <w:start w:val="1"/>
+      <w:numFmt w:val="bullet"/>
+      <w:lvlText w:val="o"/>
+      <w:lvlJc w:val="left"/>
+      <w:pPr>
+        <w:ind w:left="3646" w:hanging="360"/>
+      </w:pPr>
+      <w:rPr>
+        <w:rFonts w:ascii="Courier New" w:hAnsi="Courier New" w:cs="Courier New" w:hint="default"/>
+      </w:rPr>
+    </w:lvl>
+    <w:lvl w:ilvl="5" w:tplc="08090005" w:tentative="1">
+      <w:start w:val="1"/>
+      <w:numFmt w:val="bullet"/>
+      <w:lvlText w:val=""/>
+      <w:lvlJc w:val="left"/>
+      <w:pPr>
+        <w:ind w:left="4366" w:hanging="360"/>
+      </w:pPr>
+      <w:rPr>
+        <w:rFonts w:ascii="Wingdings" w:hAnsi="Wingdings" w:hint="default"/>
+      </w:rPr>
+    </w:lvl>
+    <w:lvl w:ilvl="6" w:tplc="08090001" w:tentative="1">
+      <w:start w:val="1"/>
+      <w:numFmt w:val="bullet"/>
+      <w:lvlText w:val=""/>
+      <w:lvlJc w:val="left"/>
+      <w:pPr>
+        <w:ind w:left="5086" w:hanging="360"/>
+      </w:pPr>
+      <w:rPr>
+        <w:rFonts w:ascii="Symbol" w:hAnsi="Symbol" w:hint="default"/>
+      </w:rPr>
+    </w:lvl>
+    <w:lvl w:ilvl="7" w:tplc="08090003" w:tentative="1">
+      <w:start w:val="1"/>
+      <w:numFmt w:val="bullet"/>
+      <w:lvlText w:val="o"/>
+      <w:lvlJc w:val="left"/>
+      <w:pPr>
+        <w:ind w:left="5806" w:hanging="360"/>
+      </w:pPr>
+      <w:rPr>
+        <w:rFonts w:ascii="Courier New" w:hAnsi="Courier New" w:cs="Courier New" w:hint="default"/>
+      </w:rPr>
+    </w:lvl>
+    <w:lvl w:ilvl="8" w:tplc="08090005" w:tentative="1">
+      <w:start w:val="1"/>
+      <w:numFmt w:val="bullet"/>
+      <w:lvlText w:val=""/>
+      <w:lvlJc w:val="left"/>
+      <w:pPr>
+        <w:ind w:left="6526" w:hanging="360"/>
+      </w:pPr>
+      <w:rPr>
+        <w:rFonts w:ascii="Wingdings" w:hAnsi="Wingdings" w:hint="default"/>
+      </w:rPr>
+    </w:lvl>
+  </w:abstractNum>
+  <w:abstractNum w:abstractNumId="21" w15:restartNumberingAfterBreak="0">
     <w:nsid w:val="52C6359F"/>
     <w:multiLevelType w:val="multilevel"/>
     <w:tmpl w:val="C0C6FF56"/>
@@ -9458,7 +9767,7 @@
       </w:rPr>
     </w:lvl>
   </w:abstractNum>
-  <w:abstractNum w:abstractNumId="21" w15:restartNumberingAfterBreak="0">
+  <w:abstractNum w:abstractNumId="22" w15:restartNumberingAfterBreak="0">
     <w:nsid w:val="5FD36FBB"/>
     <w:multiLevelType w:val="hybridMultilevel"/>
     <w:tmpl w:val="47FE7340"/>
@@ -9571,7 +9880,7 @@
       </w:rPr>
     </w:lvl>
   </w:abstractNum>
-  <w:abstractNum w:abstractNumId="22" w15:restartNumberingAfterBreak="0">
+  <w:abstractNum w:abstractNumId="23" w15:restartNumberingAfterBreak="0">
     <w:nsid w:val="5FE765C6"/>
     <w:multiLevelType w:val="hybridMultilevel"/>
     <w:tmpl w:val="3574185A"/>
@@ -9657,7 +9966,7 @@
       </w:pPr>
     </w:lvl>
   </w:abstractNum>
-  <w:abstractNum w:abstractNumId="23" w15:restartNumberingAfterBreak="0">
+  <w:abstractNum w:abstractNumId="24" w15:restartNumberingAfterBreak="0">
     <w:nsid w:val="62517F6C"/>
     <w:multiLevelType w:val="multilevel"/>
     <w:tmpl w:val="48ECFBAA"/>
@@ -9770,7 +10079,7 @@
       </w:pPr>
     </w:lvl>
   </w:abstractNum>
-  <w:abstractNum w:abstractNumId="24" w15:restartNumberingAfterBreak="0">
+  <w:abstractNum w:abstractNumId="25" w15:restartNumberingAfterBreak="0">
     <w:nsid w:val="62C32F66"/>
     <w:multiLevelType w:val="hybridMultilevel"/>
     <w:tmpl w:val="17C0729E"/>
@@ -9883,7 +10192,7 @@
       </w:rPr>
     </w:lvl>
   </w:abstractNum>
-  <w:abstractNum w:abstractNumId="25" w15:restartNumberingAfterBreak="0">
+  <w:abstractNum w:abstractNumId="26" w15:restartNumberingAfterBreak="0">
     <w:nsid w:val="6A726198"/>
     <w:multiLevelType w:val="hybridMultilevel"/>
     <w:tmpl w:val="8BA4817C"/>
@@ -9996,7 +10305,7 @@
       </w:rPr>
     </w:lvl>
   </w:abstractNum>
-  <w:abstractNum w:abstractNumId="26" w15:restartNumberingAfterBreak="0">
+  <w:abstractNum w:abstractNumId="27" w15:restartNumberingAfterBreak="0">
     <w:nsid w:val="735E36A4"/>
     <w:multiLevelType w:val="hybridMultilevel"/>
     <w:tmpl w:val="9D2AEACC"/>
@@ -10108,7 +10417,7 @@
       </w:rPr>
     </w:lvl>
   </w:abstractNum>
-  <w:abstractNum w:abstractNumId="27" w15:restartNumberingAfterBreak="0">
+  <w:abstractNum w:abstractNumId="28" w15:restartNumberingAfterBreak="0">
     <w:nsid w:val="744437B3"/>
     <w:multiLevelType w:val="hybridMultilevel"/>
     <w:tmpl w:val="3BA47A88"/>
@@ -10221,7 +10530,7 @@
       </w:rPr>
     </w:lvl>
   </w:abstractNum>
-  <w:abstractNum w:abstractNumId="28" w15:restartNumberingAfterBreak="0">
+  <w:abstractNum w:abstractNumId="29" w15:restartNumberingAfterBreak="0">
     <w:nsid w:val="77E58794"/>
     <w:multiLevelType w:val="hybridMultilevel"/>
     <w:tmpl w:val="164CE088"/>
@@ -10334,7 +10643,7 @@
       </w:rPr>
     </w:lvl>
   </w:abstractNum>
-  <w:abstractNum w:abstractNumId="29" w15:restartNumberingAfterBreak="0">
+  <w:abstractNum w:abstractNumId="30" w15:restartNumberingAfterBreak="0">
     <w:nsid w:val="7AF679E9"/>
     <w:multiLevelType w:val="hybridMultilevel"/>
     <w:tmpl w:val="603428A4"/>
@@ -10447,7 +10756,7 @@
       </w:rPr>
     </w:lvl>
   </w:abstractNum>
-  <w:abstractNum w:abstractNumId="30" w15:restartNumberingAfterBreak="0">
+  <w:abstractNum w:abstractNumId="31" w15:restartNumberingAfterBreak="0">
     <w:nsid w:val="7BFD6649"/>
     <w:multiLevelType w:val="hybridMultilevel"/>
     <w:tmpl w:val="51A800B2"/>
@@ -10546,31 +10855,31 @@
     <w:abstractNumId w:val="13"/>
   </w:num>
   <w:num w:numId="4" w16cid:durableId="404571674">
-    <w:abstractNumId w:val="28"/>
+    <w:abstractNumId w:val="29"/>
   </w:num>
   <w:num w:numId="5" w16cid:durableId="1047870887">
-    <w:abstractNumId w:val="30"/>
+    <w:abstractNumId w:val="31"/>
   </w:num>
   <w:num w:numId="6" w16cid:durableId="1502695129">
     <w:abstractNumId w:val="11"/>
   </w:num>
   <w:num w:numId="7" w16cid:durableId="2091123501">
-    <w:abstractNumId w:val="21"/>
+    <w:abstractNumId w:val="22"/>
   </w:num>
   <w:num w:numId="8" w16cid:durableId="901527550">
-    <w:abstractNumId w:val="25"/>
+    <w:abstractNumId w:val="26"/>
   </w:num>
   <w:num w:numId="9" w16cid:durableId="2022970606">
     <w:abstractNumId w:val="14"/>
   </w:num>
   <w:num w:numId="10" w16cid:durableId="1562984441">
-    <w:abstractNumId w:val="27"/>
+    <w:abstractNumId w:val="28"/>
   </w:num>
   <w:num w:numId="11" w16cid:durableId="2127042022">
     <w:abstractNumId w:val="10"/>
   </w:num>
   <w:num w:numId="12" w16cid:durableId="1940603737">
-    <w:abstractNumId w:val="26"/>
+    <w:abstractNumId w:val="27"/>
   </w:num>
   <w:num w:numId="13" w16cid:durableId="1403723644">
     <w:abstractNumId w:val="12"/>
@@ -10582,7 +10891,7 @@
     <w:abstractNumId w:val="1"/>
   </w:num>
   <w:num w:numId="16" w16cid:durableId="294992926">
-    <w:abstractNumId w:val="20"/>
+    <w:abstractNumId w:val="21"/>
   </w:num>
   <w:num w:numId="17" w16cid:durableId="2132094228">
     <w:abstractNumId w:val="9"/>
@@ -10609,35 +10918,30 @@
     <w:abstractNumId w:val="5"/>
   </w:num>
   <w:num w:numId="25" w16cid:durableId="1929387017">
-    <w:abstractNumId w:val="24"/>
+    <w:abstractNumId w:val="25"/>
   </w:num>
   <w:num w:numId="26" w16cid:durableId="910893464">
-    <w:abstractNumId w:val="23"/>
+    <w:abstractNumId w:val="24"/>
   </w:num>
   <w:num w:numId="27" w16cid:durableId="2018774088">
     <w:abstractNumId w:val="7"/>
   </w:num>
   <w:num w:numId="28" w16cid:durableId="237716820">
-    <w:abstractNumId w:val="22"/>
+    <w:abstractNumId w:val="23"/>
   </w:num>
   <w:num w:numId="29" w16cid:durableId="1859811737">
     <w:abstractNumId w:val="15"/>
   </w:num>
   <w:num w:numId="30" w16cid:durableId="2101170854">
-    <w:abstractNumId w:val="29"/>
+    <w:abstractNumId w:val="30"/>
   </w:num>
   <w:num w:numId="31" w16cid:durableId="386102810">
     <w:abstractNumId w:val="8"/>
   </w:num>
+  <w:num w:numId="32" w16cid:durableId="2056736454">
+    <w:abstractNumId w:val="20"/>
+  </w:num>
 </w:numbering>
-</file>
-
-<file path=word/people.xml><?xml version="1.0" encoding="utf-8"?>
-<w15:people xmlns:wpc="http://schemas.microsoft.com/office/word/2010/wordprocessingCanvas" xmlns:cx="http://schemas.microsoft.com/office/drawing/2014/chartex" xmlns:cx1="http://schemas.microsoft.com/office/drawing/2015/9/8/chartex" xmlns:cx2="http://schemas.microsoft.com/office/drawing/2015/10/21/chartex" xmlns:cx3="http://schemas.microsoft.com/office/drawing/2016/5/9/chartex" xmlns:cx4="http://schemas.microsoft.com/office/drawing/2016/5/10/chartex" xmlns:cx5="http://schemas.microsoft.com/office/drawing/2016/5/11/chartex" xmlns:cx6="http://schemas.microsoft.com/office/drawing/2016/5/12/chartex" xmlns:cx7="http://schemas.microsoft.com/office/drawing/2016/5/13/chartex" xmlns:cx8="http://schemas.microsoft.com/office/drawing/2016/5/14/chartex" xmlns:mc="http://schemas.openxmlformats.org/markup-compatibility/2006" xmlns:aink="http://schemas.microsoft.com/office/drawing/2016/ink" xmlns:am3d="http://schemas.microsoft.com/office/drawing/2017/model3d" xmlns:o="urn:schemas-microsoft-com:office:office" xmlns:oel="http://schemas.microsoft.com/office/2019/extlst" xmlns:r="http://schemas.openxmlformats.org/officeDocument/2006/relationships" xmlns:m="http://schemas.openxmlformats.org/officeDocument/2006/math" xmlns:v="urn:schemas-microsoft-com:vml" xmlns:wp14="http://schemas.microsoft.com/office/word/2010/wordprocessingDrawing" xmlns:wp="http://schemas.openxmlformats.org/drawingml/2006/wordprocessingDrawing" xmlns:w10="urn:schemas-microsoft-com:office:word" xmlns:w="http://schemas.openxmlformats.org/wordprocessingml/2006/main" xmlns:w14="http://schemas.microsoft.com/office/word/2010/wordml" xmlns:w15="http://schemas.microsoft.com/office/word/2012/wordml" xmlns:w16cex="http://schemas.microsoft.com/office/word/2018/wordml/cex" xmlns:w16cid="http://schemas.microsoft.com/office/word/2016/wordml/cid" xmlns:w16="http://schemas.microsoft.com/office/word/2018/wordml" xmlns:w16du="http://schemas.microsoft.com/office/word/2023/wordml/word16du" xmlns:w16sdtdh="http://schemas.microsoft.com/office/word/2020/wordml/sdtdatahash" xmlns:w16sdtfl="http://schemas.microsoft.com/office/word/2024/wordml/sdtformatlock" xmlns:w16se="http://schemas.microsoft.com/office/word/2015/wordml/symex" xmlns:wpg="http://schemas.microsoft.com/office/word/2010/wordprocessingGroup" xmlns:wpi="http://schemas.microsoft.com/office/word/2010/wordprocessingInk" xmlns:wne="http://schemas.microsoft.com/office/word/2006/wordml" xmlns:wps="http://schemas.microsoft.com/office/word/2010/wordprocessingShape" mc:Ignorable="w14 w15 w16se w16cid w16 w16cex w16sdtdh w16sdtfl w16du wp14">
-  <w15:person w15:author="Bart-Jan Boverhof">
-    <w15:presenceInfo w15:providerId="AD" w15:userId="S::84662bbo@eur.nl::68505c0b-6237-4700-baa7-034763cd0521"/>
-  </w15:person>
-</w15:people>
 </file>
 
 <file path=word/styles.xml><?xml version="1.0" encoding="utf-8"?>

</xml_diff>

<commit_message>
Add instructions about google drive
</commit_message>
<xml_diff>
--- a/AHEM PC lab solutions.docx
+++ b/AHEM PC lab solutions.docx
@@ -94,8 +94,58 @@
     </w:p>
     <w:p>
       <w:pPr>
-        <w:rPr>
-          <w:lang w:val="en-US"/>
+        <w:spacing w:after="0"/>
+        <w:jc w:val="both"/>
+        <w:rPr>
+          <w:color w:val="7030A0"/>
+          <w:lang w:val="en-GB"/>
+        </w:rPr>
+      </w:pPr>
+    </w:p>
+    <w:p>
+      <w:pPr>
+        <w:spacing w:after="0"/>
+        <w:jc w:val="both"/>
+        <w:rPr>
+          <w:color w:val="7030A0"/>
+          <w:lang w:val="en-GB"/>
+        </w:rPr>
+      </w:pPr>
+      <w:r>
+        <w:rPr>
+          <w:color w:val="7030A0"/>
+          <w:lang w:val="en-GB"/>
+        </w:rPr>
+        <w:t xml:space="preserve">IMPORTANT: do not open the </w:t>
+      </w:r>
+      <w:proofErr w:type="spellStart"/>
+      <w:r>
+        <w:rPr>
+          <w:color w:val="7030A0"/>
+          <w:lang w:val="en-GB"/>
+        </w:rPr>
+        <w:t>Cabazitaxel</w:t>
+      </w:r>
+      <w:proofErr w:type="spellEnd"/>
+      <w:r>
+        <w:rPr>
+          <w:color w:val="7030A0"/>
+          <w:lang w:val="en-GB"/>
+        </w:rPr>
+        <w:t xml:space="preserve"> model template </w:t>
+      </w:r>
+      <w:r>
+        <w:rPr>
+          <w:color w:val="7030A0"/>
+          <w:lang w:val="en-GB"/>
+        </w:rPr>
+        <w:t xml:space="preserve">in Google sheets. This will break the PSA Makro. We recommend creating a MS teams’ group with your project group and use the file in teams to collaborate. </w:t>
+      </w:r>
+    </w:p>
+    <w:p>
+      <w:pPr>
+        <w:rPr>
+          <w:lang w:val="en-GB"/>
         </w:rPr>
       </w:pPr>
     </w:p>
@@ -2341,7 +2391,7 @@
           <w:lang w:val="en-GB" w:eastAsia="en-GB"/>
         </w:rPr>
         <w:drawing>
-          <wp:anchor distT="0" distB="0" distL="114300" distR="114300" simplePos="0" relativeHeight="251658240" behindDoc="0" locked="0" layoutInCell="1" allowOverlap="1" wp14:anchorId="57B5E812" wp14:editId="162F4863">
+          <wp:anchor distT="0" distB="0" distL="114300" distR="114300" simplePos="0" relativeHeight="251658240" behindDoc="0" locked="0" layoutInCell="1" allowOverlap="1" wp14:anchorId="57B5E812" wp14:editId="37BA62B6">
             <wp:simplePos x="0" y="0"/>
             <wp:positionH relativeFrom="column">
               <wp:posOffset>216535</wp:posOffset>
@@ -4392,19 +4442,11 @@
         </w:rPr>
         <w:t xml:space="preserve">. </w:t>
       </w:r>
-      <w:proofErr w:type="spellStart"/>
-      <w:r>
-        <w:rPr>
-          <w:lang w:val="en-GB"/>
-        </w:rPr>
-        <w:t>Make</w:t>
-      </w:r>
-      <w:proofErr w:type="spellEnd"/>
-      <w:r>
-        <w:rPr>
-          <w:lang w:val="en-GB"/>
-        </w:rPr>
-        <w:t xml:space="preserve"> sure you save this file. You need this in the follow-up assignment.</w:t>
+      <w:r>
+        <w:rPr>
+          <w:lang w:val="en-GB"/>
+        </w:rPr>
+        <w:t>Make sure you save this file. You need this in the follow-up assignment.</w:t>
       </w:r>
     </w:p>
     <w:p>
@@ -6022,43 +6064,7 @@
           <w:szCs w:val="21"/>
           <w:lang w:val="en-GB"/>
         </w:rPr>
-        <w:t xml:space="preserve">((log(t) - </w:t>
-      </w:r>
-      <w:r>
-        <w:rPr>
-          <w:rFonts w:ascii="Consolas" w:hAnsi="Consolas" w:cs="Consolas"/>
-          <w:sz w:val="21"/>
-          <w:szCs w:val="21"/>
-          <w:lang w:val="en-GB"/>
-        </w:rPr>
-        <w:t>intercept</w:t>
-      </w:r>
-      <w:r>
-        <w:rPr>
-          <w:rFonts w:ascii="Consolas" w:hAnsi="Consolas" w:cs="Consolas"/>
-          <w:sz w:val="21"/>
-          <w:szCs w:val="21"/>
-          <w:lang w:val="en-GB"/>
-        </w:rPr>
-        <w:t xml:space="preserve">) / </w:t>
-      </w:r>
-      <w:r>
-        <w:rPr>
-          <w:rFonts w:ascii="Consolas" w:hAnsi="Consolas" w:cs="Consolas"/>
-          <w:sz w:val="21"/>
-          <w:szCs w:val="21"/>
-          <w:lang w:val="en-GB"/>
-        </w:rPr>
-        <w:t>scale</w:t>
-      </w:r>
-      <w:r>
-        <w:rPr>
-          <w:rFonts w:ascii="Consolas" w:hAnsi="Consolas" w:cs="Consolas"/>
-          <w:sz w:val="21"/>
-          <w:szCs w:val="21"/>
-          <w:lang w:val="en-GB"/>
-        </w:rPr>
-        <w:t>)</w:t>
+        <w:t>((log(t) - intercept) / scale)</w:t>
       </w:r>
     </w:p>
     <w:p>
@@ -6438,15 +6444,7 @@
                 <w:b/>
                 <w:color w:val="7030A0"/>
               </w:rPr>
-              <w:t>580673</w:t>
-            </w:r>
-            <w:r>
-              <w:rPr>
-                <w:rFonts w:ascii="Calibri" w:eastAsia="Calibri" w:hAnsi="Calibri"/>
-                <w:b/>
-                <w:color w:val="7030A0"/>
-              </w:rPr>
-              <w:t xml:space="preserve"> </w:t>
+              <w:t xml:space="preserve">580673 </w:t>
             </w:r>
           </w:p>
           <w:p>
@@ -6489,15 +6487,7 @@
                 <w:b/>
                 <w:color w:val="7030A0"/>
               </w:rPr>
-              <w:t>2.778037</w:t>
-            </w:r>
-            <w:r>
-              <w:rPr>
-                <w:rFonts w:ascii="Calibri" w:eastAsia="Calibri" w:hAnsi="Calibri"/>
-                <w:b/>
-                <w:color w:val="7030A0"/>
-              </w:rPr>
-              <w:t xml:space="preserve"> </w:t>
+              <w:t xml:space="preserve">2.778037 </w:t>
             </w:r>
             <w:r>
               <w:rPr>
@@ -7084,39 +7074,7 @@
                 <w:b/>
                 <w:color w:val="7030A0"/>
               </w:rPr>
-              <w:t>(in the lookup table you find, 0.</w:t>
-            </w:r>
-            <w:r>
-              <w:rPr>
-                <w:rFonts w:ascii="Calibri" w:eastAsia="Calibri" w:hAnsi="Calibri"/>
-                <w:b/>
-                <w:color w:val="7030A0"/>
-              </w:rPr>
-              <w:t xml:space="preserve">06552 </w:t>
-            </w:r>
-            <w:r>
-              <w:rPr>
-                <w:rFonts w:ascii="Calibri" w:eastAsia="Calibri" w:hAnsi="Calibri"/>
-                <w:b/>
-                <w:color w:val="7030A0"/>
-              </w:rPr>
-              <w:t xml:space="preserve">with the R code you get </w:t>
-            </w:r>
-            <w:r>
-              <w:rPr>
-                <w:rFonts w:ascii="Calibri" w:eastAsia="Calibri" w:hAnsi="Calibri"/>
-                <w:b/>
-                <w:color w:val="7030A0"/>
-              </w:rPr>
-              <w:t>0.06573978</w:t>
-            </w:r>
-            <w:r>
-              <w:rPr>
-                <w:rFonts w:ascii="Calibri" w:eastAsia="Calibri" w:hAnsi="Calibri"/>
-                <w:b/>
-                <w:color w:val="7030A0"/>
-              </w:rPr>
-              <w:t>)</w:t>
+              <w:t>(in the lookup table you find, 0.06552 with the R code you get 0.06573978)</w:t>
             </w:r>
           </w:p>
           <w:p>
@@ -7184,15 +7142,7 @@
                 <w:b/>
                 <w:color w:val="7030A0"/>
               </w:rPr>
-              <w:t>0.</w:t>
-            </w:r>
-            <w:r>
-              <w:rPr>
-                <w:rFonts w:ascii="Calibri" w:eastAsia="Calibri" w:hAnsi="Calibri"/>
-                <w:b/>
-                <w:color w:val="7030A0"/>
-              </w:rPr>
-              <w:t>4540846</w:t>
+              <w:t>0.4540846</w:t>
             </w:r>
           </w:p>
           <w:p>
@@ -12097,6 +12047,7 @@
   <w:style w:type="character" w:default="1" w:styleId="DefaultParagraphFont">
     <w:name w:val="Default Paragraph Font"/>
     <w:uiPriority w:val="1"/>
+    <w:semiHidden/>
     <w:unhideWhenUsed/>
   </w:style>
   <w:style w:type="table" w:default="1" w:styleId="TableNormal">
@@ -13759,17 +13710,19 @@
 </file>
 
 <file path=customXml/item1.xml><?xml version="1.0" encoding="utf-8"?>
-<p:properties xmlns:p="http://schemas.microsoft.com/office/2006/metadata/properties" xmlns:xsi="http://www.w3.org/2001/XMLSchema-instance" xmlns:pc="http://schemas.microsoft.com/office/infopath/2007/PartnerControls">
-  <documentManagement>
-    <TaxCatchAll xmlns="604e07d6-c20b-4e0d-9b90-606876d1587c" xsi:nil="true"/>
-    <lcf76f155ced4ddcb4097134ff3c332f xmlns="dfee21f2-720c-479f-b7d6-8d21ff268949">
-      <Terms xmlns="http://schemas.microsoft.com/office/infopath/2007/PartnerControls"/>
-    </lcf76f155ced4ddcb4097134ff3c332f>
-  </documentManagement>
-</p:properties>
+<b:Sources xmlns:b="http://schemas.openxmlformats.org/officeDocument/2006/bibliography" xmlns="http://schemas.openxmlformats.org/officeDocument/2006/bibliography" SelectedStyle="\APASixthEditionOfficeOnline.xsl" StyleName="APA" Version="6"/>
 </file>
 
 <file path=customXml/item2.xml><?xml version="1.0" encoding="utf-8"?>
+<?mso-contentType ?>
+<FormTemplates xmlns="http://schemas.microsoft.com/sharepoint/v3/contenttype/forms">
+  <Display>DocumentLibraryForm</Display>
+  <Edit>DocumentLibraryForm</Edit>
+  <New>DocumentLibraryForm</New>
+</FormTemplates>
+</file>
+
+<file path=customXml/item3.xml><?xml version="1.0" encoding="utf-8"?>
 <ct:contentTypeSchema xmlns:ct="http://schemas.microsoft.com/office/2006/metadata/contentType" xmlns:ma="http://schemas.microsoft.com/office/2006/metadata/properties/metaAttributes" ct:_="" ma:_="" ma:contentTypeName="Document" ma:contentTypeID="0x010100740E96B73F80F249897EEBDEBE919493" ma:contentTypeVersion="14" ma:contentTypeDescription="Een nieuw document maken." ma:contentTypeScope="" ma:versionID="118e8aaf639b25391b633651d72aea7a">
   <xsd:schema xmlns:xsd="http://www.w3.org/2001/XMLSchema" xmlns:xs="http://www.w3.org/2001/XMLSchema" xmlns:p="http://schemas.microsoft.com/office/2006/metadata/properties" xmlns:ns2="dfee21f2-720c-479f-b7d6-8d21ff268949" xmlns:ns3="604e07d6-c20b-4e0d-9b90-606876d1587c" targetNamespace="http://schemas.microsoft.com/office/2006/metadata/properties" ma:root="true" ma:fieldsID="418c88da0acfe5480c20765f3b4cbb1f" ns2:_="" ns3:_="">
     <xsd:import namespace="dfee21f2-720c-479f-b7d6-8d21ff268949"/>
@@ -13998,31 +13951,34 @@
 </ct:contentTypeSchema>
 </file>
 
-<file path=customXml/item3.xml><?xml version="1.0" encoding="utf-8"?>
-<?mso-contentType ?>
-<FormTemplates xmlns="http://schemas.microsoft.com/sharepoint/v3/contenttype/forms">
-  <Display>DocumentLibraryForm</Display>
-  <Edit>DocumentLibraryForm</Edit>
-  <New>DocumentLibraryForm</New>
-</FormTemplates>
-</file>
-
 <file path=customXml/item4.xml><?xml version="1.0" encoding="utf-8"?>
-<b:Sources xmlns:b="http://schemas.openxmlformats.org/officeDocument/2006/bibliography" xmlns="http://schemas.openxmlformats.org/officeDocument/2006/bibliography" SelectedStyle="\APASixthEditionOfficeOnline.xsl" StyleName="APA" Version="6"/>
+<p:properties xmlns:p="http://schemas.microsoft.com/office/2006/metadata/properties" xmlns:xsi="http://www.w3.org/2001/XMLSchema-instance" xmlns:pc="http://schemas.microsoft.com/office/infopath/2007/PartnerControls">
+  <documentManagement>
+    <TaxCatchAll xmlns="604e07d6-c20b-4e0d-9b90-606876d1587c" xsi:nil="true"/>
+    <lcf76f155ced4ddcb4097134ff3c332f xmlns="dfee21f2-720c-479f-b7d6-8d21ff268949">
+      <Terms xmlns="http://schemas.microsoft.com/office/infopath/2007/PartnerControls"/>
+    </lcf76f155ced4ddcb4097134ff3c332f>
+  </documentManagement>
+</p:properties>
 </file>
 
 <file path=customXml/itemProps1.xml><?xml version="1.0" encoding="utf-8"?>
-<ds:datastoreItem xmlns:ds="http://schemas.openxmlformats.org/officeDocument/2006/customXml" ds:itemID="{892D4A5A-7362-413B-B36C-0D1867014AAA}">
+<ds:datastoreItem xmlns:ds="http://schemas.openxmlformats.org/officeDocument/2006/customXml" ds:itemID="{5E4CB8B9-DFF2-457D-9B35-3597CEE06DAC}">
   <ds:schemaRefs>
-    <ds:schemaRef ds:uri="http://schemas.microsoft.com/office/2006/metadata/properties"/>
-    <ds:schemaRef ds:uri="http://schemas.microsoft.com/office/infopath/2007/PartnerControls"/>
-    <ds:schemaRef ds:uri="604e07d6-c20b-4e0d-9b90-606876d1587c"/>
-    <ds:schemaRef ds:uri="dfee21f2-720c-479f-b7d6-8d21ff268949"/>
+    <ds:schemaRef ds:uri="http://schemas.openxmlformats.org/officeDocument/2006/bibliography"/>
   </ds:schemaRefs>
 </ds:datastoreItem>
 </file>
 
 <file path=customXml/itemProps2.xml><?xml version="1.0" encoding="utf-8"?>
+<ds:datastoreItem xmlns:ds="http://schemas.openxmlformats.org/officeDocument/2006/customXml" ds:itemID="{1012D489-A9CF-44FF-82CB-FFE3C79D4B03}">
+  <ds:schemaRefs>
+    <ds:schemaRef ds:uri="http://schemas.microsoft.com/sharepoint/v3/contenttype/forms"/>
+  </ds:schemaRefs>
+</ds:datastoreItem>
+</file>
+
+<file path=customXml/itemProps3.xml><?xml version="1.0" encoding="utf-8"?>
 <ds:datastoreItem xmlns:ds="http://schemas.openxmlformats.org/officeDocument/2006/customXml" ds:itemID="{F57502AC-53FF-4E44-814B-38CBCDDB88DA}">
   <ds:schemaRefs>
     <ds:schemaRef ds:uri="http://schemas.microsoft.com/office/2006/metadata/contentType"/>
@@ -14041,18 +13997,13 @@
 </ds:datastoreItem>
 </file>
 
-<file path=customXml/itemProps3.xml><?xml version="1.0" encoding="utf-8"?>
-<ds:datastoreItem xmlns:ds="http://schemas.openxmlformats.org/officeDocument/2006/customXml" ds:itemID="{1012D489-A9CF-44FF-82CB-FFE3C79D4B03}">
+<file path=customXml/itemProps4.xml><?xml version="1.0" encoding="utf-8"?>
+<ds:datastoreItem xmlns:ds="http://schemas.openxmlformats.org/officeDocument/2006/customXml" ds:itemID="{892D4A5A-7362-413B-B36C-0D1867014AAA}">
   <ds:schemaRefs>
-    <ds:schemaRef ds:uri="http://schemas.microsoft.com/sharepoint/v3/contenttype/forms"/>
-  </ds:schemaRefs>
-</ds:datastoreItem>
-</file>
-
-<file path=customXml/itemProps4.xml><?xml version="1.0" encoding="utf-8"?>
-<ds:datastoreItem xmlns:ds="http://schemas.openxmlformats.org/officeDocument/2006/customXml" ds:itemID="{5E4CB8B9-DFF2-457D-9B35-3597CEE06DAC}">
-  <ds:schemaRefs>
-    <ds:schemaRef ds:uri="http://schemas.openxmlformats.org/officeDocument/2006/bibliography"/>
+    <ds:schemaRef ds:uri="http://schemas.microsoft.com/office/2006/metadata/properties"/>
+    <ds:schemaRef ds:uri="http://schemas.microsoft.com/office/infopath/2007/PartnerControls"/>
+    <ds:schemaRef ds:uri="604e07d6-c20b-4e0d-9b90-606876d1587c"/>
+    <ds:schemaRef ds:uri="dfee21f2-720c-479f-b7d6-8d21ff268949"/>
   </ds:schemaRefs>
 </ds:datastoreItem>
 </file>
</xml_diff>

<commit_message>
Improve code & solutions
</commit_message>
<xml_diff>
--- a/AHEM PC lab solutions.docx
+++ b/AHEM PC lab solutions.docx
@@ -41,31 +41,30 @@
     </w:p>
     <w:p>
       <w:pPr>
-        <w:jc w:val="center"/>
-        <w:rPr>
-          <w:lang w:val="en-US"/>
-        </w:rPr>
-      </w:pPr>
-      <w:r>
-        <w:rPr>
-          <w:rFonts w:ascii="Calibri Light" w:eastAsia="Calibri Light" w:hAnsi="Calibri Light" w:cs="Calibri Light"/>
-          <w:color w:val="801A99"/>
-          <w:sz w:val="56"/>
-          <w:szCs w:val="56"/>
-          <w:lang w:val="en-US"/>
-        </w:rPr>
-        <w:t>Advanced Health Economic Modelling</w:t>
-      </w:r>
+        <w:pStyle w:val="Title"/>
+      </w:pPr>
+      <w:r>
+        <w:t xml:space="preserve">Advanced Health </w:t>
+      </w:r>
+      <w:proofErr w:type="spellStart"/>
+      <w:r>
+        <w:t>Economic</w:t>
+      </w:r>
+      <w:proofErr w:type="spellEnd"/>
+      <w:r>
+        <w:t xml:space="preserve"> </w:t>
+      </w:r>
+      <w:proofErr w:type="spellStart"/>
+      <w:r>
+        <w:t>Modelling</w:t>
+      </w:r>
+      <w:proofErr w:type="spellEnd"/>
     </w:p>
     <w:p>
       <w:pPr>
-        <w:spacing w:line="257" w:lineRule="auto"/>
-        <w:jc w:val="center"/>
-        <w:rPr>
-          <w:rFonts w:ascii="Calibri Light" w:eastAsia="Calibri Light" w:hAnsi="Calibri Light" w:cs="Calibri Light"/>
-          <w:color w:val="5A5A5A"/>
-          <w:sz w:val="28"/>
-          <w:szCs w:val="28"/>
+        <w:pStyle w:val="Subtitle"/>
+        <w:rPr>
+          <w:rFonts w:eastAsia="Calibri Light"/>
           <w:lang w:val="en-US"/>
         </w:rPr>
       </w:pPr>
@@ -83,10 +82,7 @@
       </w:r>
       <w:r>
         <w:rPr>
-          <w:rFonts w:ascii="Calibri Light" w:eastAsia="Calibri Light" w:hAnsi="Calibri Light" w:cs="Calibri Light"/>
-          <w:color w:val="5A5A5A"/>
-          <w:sz w:val="28"/>
-          <w:szCs w:val="28"/>
+          <w:rFonts w:eastAsia="Calibri Light"/>
           <w:lang w:val="en-US"/>
         </w:rPr>
         <w:t>Instructions for computer lab survival analysis</w:t>
@@ -118,28 +114,119 @@
         </w:rPr>
         <w:t xml:space="preserve">IMPORTANT: do not open the </w:t>
       </w:r>
-      <w:proofErr w:type="spellStart"/>
       <w:r>
         <w:rPr>
           <w:color w:val="7030A0"/>
           <w:lang w:val="en-GB"/>
         </w:rPr>
+        <w:t>“</w:t>
+      </w:r>
+      <w:r>
+        <w:rPr>
+          <w:color w:val="7030A0"/>
+          <w:lang w:val="en-GB"/>
+        </w:rPr>
         <w:t>Cabazitaxel</w:t>
       </w:r>
-      <w:proofErr w:type="spellEnd"/>
       <w:r>
         <w:rPr>
           <w:color w:val="7030A0"/>
           <w:lang w:val="en-GB"/>
         </w:rPr>
-        <w:t xml:space="preserve"> model template </w:t>
+        <w:t>_</w:t>
       </w:r>
       <w:r>
         <w:rPr>
           <w:color w:val="7030A0"/>
           <w:lang w:val="en-GB"/>
         </w:rPr>
-        <w:t xml:space="preserve">in Google sheets. This will break the PSA Makro. We recommend creating a MS teams’ group with your project group and use the file in teams to collaborate. </w:t>
+        <w:t>model</w:t>
+      </w:r>
+      <w:r>
+        <w:rPr>
+          <w:color w:val="7030A0"/>
+          <w:lang w:val="en-GB"/>
+        </w:rPr>
+        <w:t>_</w:t>
+      </w:r>
+      <w:r>
+        <w:rPr>
+          <w:color w:val="7030A0"/>
+          <w:lang w:val="en-GB"/>
+        </w:rPr>
+        <w:t>template</w:t>
+      </w:r>
+      <w:r>
+        <w:rPr>
+          <w:color w:val="7030A0"/>
+          <w:lang w:val="en-GB"/>
+        </w:rPr>
+        <w:t>.xlsx”</w:t>
+      </w:r>
+      <w:r>
+        <w:rPr>
+          <w:color w:val="7030A0"/>
+          <w:lang w:val="en-GB"/>
+        </w:rPr>
+        <w:t xml:space="preserve"> </w:t>
+      </w:r>
+      <w:r>
+        <w:rPr>
+          <w:color w:val="7030A0"/>
+          <w:lang w:val="en-GB"/>
+        </w:rPr>
+        <w:t xml:space="preserve">in Google sheets. This will break the PSA Makro. We recommend </w:t>
+      </w:r>
+      <w:r>
+        <w:rPr>
+          <w:color w:val="7030A0"/>
+          <w:lang w:val="en-GB"/>
+        </w:rPr>
+        <w:t>each project group to create</w:t>
+      </w:r>
+      <w:r>
+        <w:rPr>
+          <w:color w:val="7030A0"/>
+          <w:lang w:val="en-GB"/>
+        </w:rPr>
+        <w:t xml:space="preserve"> a MS </w:t>
+      </w:r>
+      <w:proofErr w:type="gramStart"/>
+      <w:r>
+        <w:rPr>
+          <w:color w:val="7030A0"/>
+          <w:lang w:val="en-GB"/>
+        </w:rPr>
+        <w:t>teams’</w:t>
+      </w:r>
+      <w:proofErr w:type="gramEnd"/>
+      <w:r>
+        <w:rPr>
+          <w:color w:val="7030A0"/>
+          <w:lang w:val="en-GB"/>
+        </w:rPr>
+        <w:t xml:space="preserve">. You can use that MS team environment with </w:t>
+      </w:r>
+      <w:r>
+        <w:rPr>
+          <w:color w:val="7030A0"/>
+          <w:lang w:val="en-GB"/>
+        </w:rPr>
+        <w:t xml:space="preserve">your project group </w:t>
+      </w:r>
+      <w:r>
+        <w:rPr>
+          <w:color w:val="7030A0"/>
+          <w:lang w:val="en-GB"/>
+        </w:rPr>
+        <w:t xml:space="preserve">to share file and collaborate. </w:t>
+      </w:r>
+      <w:r>
+        <w:rPr>
+          <w:color w:val="7030A0"/>
+          <w:lang w:val="en-GB"/>
+        </w:rPr>
+        <w:t xml:space="preserve"> </w:t>
       </w:r>
     </w:p>
     <w:p>
@@ -659,6 +746,24 @@
           <w:lang w:val="en-GB"/>
         </w:rPr>
         <w:lastRenderedPageBreak/>
+        <w:t xml:space="preserve">Part </w:t>
+      </w:r>
+      <w:r>
+        <w:rPr>
+          <w:lang w:val="en-GB"/>
+        </w:rPr>
+        <w:t>0</w:t>
+      </w:r>
+      <w:r>
+        <w:rPr>
+          <w:lang w:val="en-GB"/>
+        </w:rPr>
+        <w:t xml:space="preserve">: </w:t>
+      </w:r>
+      <w:r>
+        <w:rPr>
+          <w:lang w:val="en-US"/>
+        </w:rPr>
         <w:t>Excel English vs European number set up.</w:t>
       </w:r>
     </w:p>
@@ -1024,10 +1129,41 @@
     </w:p>
     <w:p>
       <w:pPr>
-        <w:rPr>
-          <w:lang w:val="en-GB"/>
-        </w:rPr>
-      </w:pPr>
+        <w:pStyle w:val="Heading2"/>
+      </w:pPr>
+      <w:r>
+        <w:lastRenderedPageBreak/>
+        <w:t xml:space="preserve">Part I: Step-by-Step </w:t>
+      </w:r>
+      <w:proofErr w:type="spellStart"/>
+      <w:r>
+        <w:t>calculations</w:t>
+      </w:r>
+      <w:proofErr w:type="spellEnd"/>
+      <w:r>
+        <w:t xml:space="preserve"> </w:t>
+      </w:r>
+      <w:proofErr w:type="spellStart"/>
+      <w:r>
+        <w:t>for</w:t>
+      </w:r>
+      <w:proofErr w:type="spellEnd"/>
+      <w:r>
+        <w:t xml:space="preserve"> </w:t>
+      </w:r>
+      <w:proofErr w:type="spellStart"/>
+      <w:r>
+        <w:t>the</w:t>
+      </w:r>
+      <w:proofErr w:type="spellEnd"/>
+      <w:r>
+        <w:t xml:space="preserve"> overall </w:t>
+      </w:r>
+      <w:proofErr w:type="gramStart"/>
+      <w:r>
+        <w:t>survival data</w:t>
+      </w:r>
+      <w:proofErr w:type="gramEnd"/>
     </w:p>
     <w:p>
       <w:pPr>
@@ -2391,7 +2527,7 @@
           <w:lang w:val="en-GB" w:eastAsia="en-GB"/>
         </w:rPr>
         <w:drawing>
-          <wp:anchor distT="0" distB="0" distL="114300" distR="114300" simplePos="0" relativeHeight="251658240" behindDoc="0" locked="0" layoutInCell="1" allowOverlap="1" wp14:anchorId="57B5E812" wp14:editId="37BA62B6">
+          <wp:anchor distT="0" distB="0" distL="114300" distR="114300" simplePos="0" relativeHeight="251658240" behindDoc="0" locked="0" layoutInCell="1" allowOverlap="1" wp14:anchorId="57B5E812" wp14:editId="0EB2AC69">
             <wp:simplePos x="0" y="0"/>
             <wp:positionH relativeFrom="column">
               <wp:posOffset>216535</wp:posOffset>
@@ -4472,7 +4608,7 @@
           <w:bCs/>
           <w:lang w:val="en-GB"/>
         </w:rPr>
-        <w:t>Q</w:t>
+        <w:t>Q7:</w:t>
       </w:r>
       <w:r>
         <w:rPr>
@@ -4480,7 +4616,7 @@
           <w:bCs/>
           <w:lang w:val="en-GB"/>
         </w:rPr>
-        <w:t>7</w:t>
+        <w:t xml:space="preserve"> </w:t>
       </w:r>
       <w:r>
         <w:rPr>
@@ -4488,28 +4624,13 @@
           <w:bCs/>
           <w:lang w:val="en-GB"/>
         </w:rPr>
-        <w:t>:</w:t>
-      </w:r>
-    </w:p>
-    <w:p>
-      <w:pPr>
-        <w:spacing w:after="200"/>
-        <w:rPr>
-          <w:rFonts w:ascii="Times New Roman" w:eastAsia="Times New Roman" w:hAnsi="Times New Roman" w:cs="Times New Roman"/>
-          <w:sz w:val="24"/>
-          <w:szCs w:val="24"/>
-          <w:lang w:val="en-GB" w:eastAsia="en-GB"/>
-        </w:rPr>
-      </w:pPr>
-      <w:r>
-        <w:rPr>
-          <w:lang w:val="en-GB"/>
-        </w:rPr>
         <w:t xml:space="preserve">For each of the 4 curves (PFS caba and </w:t>
       </w:r>
       <w:proofErr w:type="spellStart"/>
       <w:r>
         <w:rPr>
+          <w:b/>
+          <w:bCs/>
           <w:lang w:val="en-GB"/>
         </w:rPr>
         <w:t>mito</w:t>
@@ -4517,6 +4638,8 @@
       <w:proofErr w:type="spellEnd"/>
       <w:r>
         <w:rPr>
+          <w:b/>
+          <w:bCs/>
           <w:lang w:val="en-GB"/>
         </w:rPr>
         <w:t xml:space="preserve">, OS caba and </w:t>
@@ -4524,6 +4647,8 @@
       <w:proofErr w:type="spellStart"/>
       <w:r>
         <w:rPr>
+          <w:b/>
+          <w:bCs/>
           <w:lang w:val="en-GB"/>
         </w:rPr>
         <w:t>mito</w:t>
@@ -4531,6 +4656,8 @@
       <w:proofErr w:type="spellEnd"/>
       <w:r>
         <w:rPr>
+          <w:b/>
+          <w:bCs/>
           <w:lang w:val="en-GB"/>
         </w:rPr>
         <w:t>), which parametric model appears to have the best statistical fit, based on AIC? And the worst?</w:t>
@@ -4711,15 +4838,13 @@
                       <w:lang w:eastAsia="en-GB"/>
                     </w:rPr>
                   </w:pPr>
-                  <w:proofErr w:type="spellStart"/>
                   <w:r>
                     <w:rPr>
                       <w:rFonts w:ascii="Times New Roman" w:hAnsi="Times New Roman" w:cs="Times New Roman"/>
                       <w:color w:val="7030A0"/>
                     </w:rPr>
-                    <w:t>weibull</w:t>
+                    <w:t>Weibull and exponential</w:t>
                   </w:r>
-                  <w:proofErr w:type="spellEnd"/>
                 </w:p>
               </w:tc>
               <w:tc>
@@ -4744,7 +4869,7 @@
                       <w:rFonts w:ascii="Times New Roman" w:hAnsi="Times New Roman" w:cs="Times New Roman"/>
                       <w:color w:val="7030A0"/>
                     </w:rPr>
-                    <w:t>exponential</w:t>
+                    <w:t>loglogistic</w:t>
                   </w:r>
                 </w:p>
               </w:tc>
@@ -4901,8 +5026,31 @@
                       <w:rFonts w:ascii="Times New Roman" w:hAnsi="Times New Roman" w:cs="Times New Roman"/>
                       <w:color w:val="7030A0"/>
                     </w:rPr>
-                    <w:t>loglogistic</w:t>
+                    <w:t>l</w:t>
                   </w:r>
+                  <w:r>
+                    <w:rPr>
+                      <w:rFonts w:ascii="Times New Roman" w:hAnsi="Times New Roman" w:cs="Times New Roman"/>
+                      <w:color w:val="7030A0"/>
+                    </w:rPr>
+                    <w:t>oglogistic</w:t>
+                  </w:r>
+                  <w:r>
+                    <w:rPr>
+                      <w:rFonts w:ascii="Times New Roman" w:hAnsi="Times New Roman" w:cs="Times New Roman"/>
+                      <w:color w:val="7030A0"/>
+                    </w:rPr>
+                    <w:t xml:space="preserve"> and </w:t>
+                  </w:r>
+                  <w:proofErr w:type="spellStart"/>
+                  <w:r>
+                    <w:rPr>
+                      <w:rFonts w:ascii="Times New Roman" w:hAnsi="Times New Roman" w:cs="Times New Roman"/>
+                      <w:color w:val="7030A0"/>
+                    </w:rPr>
+                    <w:t>weibull</w:t>
+                  </w:r>
+                  <w:proofErr w:type="spellEnd"/>
                 </w:p>
               </w:tc>
               <w:tc>
@@ -5001,22 +5149,13 @@
                       <w:lang w:eastAsia="en-GB"/>
                     </w:rPr>
                   </w:pPr>
-                  <w:proofErr w:type="spellStart"/>
                   <w:r>
                     <w:rPr>
                       <w:rFonts w:ascii="Times New Roman" w:hAnsi="Times New Roman" w:cs="Times New Roman"/>
                       <w:color w:val="7030A0"/>
                     </w:rPr>
-                    <w:t>w</w:t>
+                    <w:t>loglogistic and weibull</w:t>
                   </w:r>
-                  <w:r>
-                    <w:rPr>
-                      <w:rFonts w:ascii="Times New Roman" w:hAnsi="Times New Roman" w:cs="Times New Roman"/>
-                      <w:color w:val="7030A0"/>
-                    </w:rPr>
-                    <w:t>eibull</w:t>
-                  </w:r>
-                  <w:proofErr w:type="spellEnd"/>
                 </w:p>
               </w:tc>
               <w:tc>
@@ -5063,16 +5202,13 @@
     </w:p>
     <w:p>
       <w:pPr>
-        <w:rPr>
-          <w:b/>
-          <w:bCs/>
-          <w:lang w:val="en-GB"/>
-        </w:rPr>
-      </w:pPr>
-      <w:r>
-        <w:rPr>
-          <w:b/>
-          <w:bCs/>
+        <w:pStyle w:val="Heading2"/>
+        <w:rPr>
+          <w:lang w:val="en-GB"/>
+        </w:rPr>
+      </w:pPr>
+      <w:r>
+        <w:rPr>
           <w:lang w:val="en-GB"/>
         </w:rPr>
         <w:t>Part III: Parametric Survival Formula of the code</w:t>
@@ -6079,7 +6215,15 @@
           <w:bCs/>
           <w:lang w:val="en-GB"/>
         </w:rPr>
-        <w:t xml:space="preserve">You can use R as your calculator. </w:t>
+        <w:t>You can use R as your calculator</w:t>
+      </w:r>
+      <w:r>
+        <w:rPr>
+          <w:b/>
+          <w:bCs/>
+          <w:lang w:val="en-GB"/>
+        </w:rPr>
+        <w:t>.</w:t>
       </w:r>
     </w:p>
     <w:tbl>
@@ -6100,6 +6244,272 @@
             <w:pPr>
               <w:rPr>
                 <w:b/>
+                <w:color w:val="7030A0"/>
+              </w:rPr>
+            </w:pPr>
+            <w:r>
+              <w:rPr>
+                <w:b/>
+                <w:color w:val="7030A0"/>
+              </w:rPr>
+              <w:t>We have also provided an R script with some equations that does the math</w:t>
+            </w:r>
+          </w:p>
+          <w:p>
+            <w:pPr>
+              <w:rPr>
+                <w:rFonts w:ascii="Calibri" w:eastAsia="Calibri" w:hAnsi="Calibri"/>
+                <w:b/>
+                <w:color w:val="7030A0"/>
+                <w:lang w:val="de-DE"/>
+              </w:rPr>
+            </w:pPr>
+            <w:proofErr w:type="spellStart"/>
+            <w:r>
+              <w:rPr>
+                <w:rFonts w:ascii="Calibri" w:eastAsia="Calibri" w:hAnsi="Calibri"/>
+                <w:b/>
+                <w:color w:val="7030A0"/>
+                <w:lang w:val="de-DE"/>
+              </w:rPr>
+              <w:t>Exp</w:t>
+            </w:r>
+            <w:proofErr w:type="spellEnd"/>
+            <w:r>
+              <w:rPr>
+                <w:rFonts w:ascii="Calibri" w:eastAsia="Calibri" w:hAnsi="Calibri"/>
+                <w:b/>
+                <w:color w:val="7030A0"/>
+                <w:lang w:val="de-DE"/>
+              </w:rPr>
+              <w:t xml:space="preserve">: </w:t>
+            </w:r>
+          </w:p>
+          <w:p>
+            <w:pPr>
+              <w:rPr>
+                <w:rFonts w:ascii="Calibri" w:eastAsia="Calibri" w:hAnsi="Calibri"/>
+                <w:b/>
+                <w:color w:val="7030A0"/>
+                <w:lang w:val="de-DE"/>
+              </w:rPr>
+            </w:pPr>
+            <w:r>
+              <w:rPr>
+                <w:rFonts w:ascii="Calibri" w:eastAsia="Calibri" w:hAnsi="Calibri"/>
+                <w:b/>
+                <w:color w:val="7030A0"/>
+                <w:lang w:val="de-DE"/>
+              </w:rPr>
+              <w:t xml:space="preserve">Lambda </w:t>
+            </w:r>
+            <w:proofErr w:type="gramStart"/>
+            <w:r>
+              <w:rPr>
+                <w:rFonts w:ascii="Calibri" w:eastAsia="Calibri" w:hAnsi="Calibri"/>
+                <w:b/>
+                <w:color w:val="7030A0"/>
+                <w:lang w:val="de-DE"/>
+              </w:rPr>
+              <w:t>=  e</w:t>
+            </w:r>
+            <w:proofErr w:type="gramEnd"/>
+            <w:r>
+              <w:rPr>
+                <w:rFonts w:ascii="Calibri" w:eastAsia="Calibri" w:hAnsi="Calibri"/>
+                <w:b/>
+                <w:color w:val="7030A0"/>
+                <w:lang w:val="de-DE"/>
+              </w:rPr>
+              <w:t>^(-</w:t>
+            </w:r>
+            <w:proofErr w:type="spellStart"/>
+            <w:r>
+              <w:rPr>
+                <w:rFonts w:ascii="Calibri" w:eastAsia="Calibri" w:hAnsi="Calibri"/>
+                <w:b/>
+                <w:color w:val="7030A0"/>
+                <w:lang w:val="de-DE"/>
+              </w:rPr>
+              <w:t>intercept</w:t>
+            </w:r>
+            <w:proofErr w:type="spellEnd"/>
+            <w:r>
+              <w:rPr>
+                <w:rFonts w:ascii="Calibri" w:eastAsia="Calibri" w:hAnsi="Calibri"/>
+                <w:b/>
+                <w:color w:val="7030A0"/>
+                <w:lang w:val="de-DE"/>
+              </w:rPr>
+              <w:t>) = e^(-</w:t>
+            </w:r>
+            <w:r>
+              <w:t xml:space="preserve"> </w:t>
+            </w:r>
+            <w:r>
+              <w:rPr>
+                <w:rFonts w:ascii="Calibri" w:eastAsia="Calibri" w:hAnsi="Calibri"/>
+                <w:b/>
+                <w:color w:val="7030A0"/>
+                <w:lang w:val="de-DE"/>
+              </w:rPr>
+              <w:t>2.768407</w:t>
+            </w:r>
+            <w:r>
+              <w:rPr>
+                <w:rFonts w:ascii="Calibri" w:eastAsia="Calibri" w:hAnsi="Calibri"/>
+                <w:b/>
+                <w:color w:val="7030A0"/>
+                <w:lang w:val="de-DE"/>
+              </w:rPr>
+              <w:t xml:space="preserve">) = </w:t>
+            </w:r>
+            <w:r>
+              <w:rPr>
+                <w:rFonts w:ascii="Calibri" w:eastAsia="Calibri" w:hAnsi="Calibri"/>
+                <w:b/>
+                <w:color w:val="7030A0"/>
+                <w:lang w:val="de-DE"/>
+              </w:rPr>
+              <w:t>0.0627619</w:t>
+            </w:r>
+          </w:p>
+          <w:p>
+            <w:pPr>
+              <w:rPr>
+                <w:rFonts w:ascii="Calibri" w:eastAsia="Calibri" w:hAnsi="Calibri"/>
+                <w:b/>
+                <w:color w:val="7030A0"/>
+                <w:u w:val="single"/>
+              </w:rPr>
+            </w:pPr>
+            <w:r>
+              <w:rPr>
+                <w:rFonts w:ascii="Calibri" w:eastAsia="Calibri" w:hAnsi="Calibri"/>
+                <w:b/>
+                <w:color w:val="7030A0"/>
+                <w:lang w:val="de-DE"/>
+              </w:rPr>
+              <w:t xml:space="preserve"> </w:t>
+            </w:r>
+            <w:proofErr w:type="gramStart"/>
+            <w:r>
+              <w:rPr>
+                <w:rFonts w:ascii="Calibri" w:eastAsia="Calibri" w:hAnsi="Calibri"/>
+                <w:b/>
+                <w:color w:val="7030A0"/>
+              </w:rPr>
+              <w:t>S(</w:t>
+            </w:r>
+            <w:proofErr w:type="gramEnd"/>
+            <w:r>
+              <w:rPr>
+                <w:rFonts w:ascii="Calibri" w:eastAsia="Calibri" w:hAnsi="Calibri"/>
+                <w:b/>
+                <w:color w:val="7030A0"/>
+              </w:rPr>
+              <w:t>1</w:t>
+            </w:r>
+            <w:r>
+              <w:rPr>
+                <w:rFonts w:ascii="Calibri" w:eastAsia="Calibri" w:hAnsi="Calibri"/>
+                <w:b/>
+                <w:color w:val="7030A0"/>
+              </w:rPr>
+              <w:t>5</w:t>
+            </w:r>
+            <w:r>
+              <w:rPr>
+                <w:rFonts w:ascii="Calibri" w:eastAsia="Calibri" w:hAnsi="Calibri"/>
+                <w:b/>
+                <w:color w:val="7030A0"/>
+              </w:rPr>
+              <w:t xml:space="preserve"> weeks) = S((1</w:t>
+            </w:r>
+            <w:r>
+              <w:rPr>
+                <w:rFonts w:ascii="Calibri" w:eastAsia="Calibri" w:hAnsi="Calibri"/>
+                <w:b/>
+                <w:color w:val="7030A0"/>
+              </w:rPr>
+              <w:t>5</w:t>
+            </w:r>
+            <w:r>
+              <w:rPr>
+                <w:rFonts w:ascii="Calibri" w:eastAsia="Calibri" w:hAnsi="Calibri"/>
+                <w:b/>
+                <w:color w:val="7030A0"/>
+              </w:rPr>
+              <w:t>/52)*12 months) = e^(-lambda*(1</w:t>
+            </w:r>
+            <w:r>
+              <w:rPr>
+                <w:rFonts w:ascii="Calibri" w:eastAsia="Calibri" w:hAnsi="Calibri"/>
+                <w:b/>
+                <w:color w:val="7030A0"/>
+              </w:rPr>
+              <w:t>5</w:t>
+            </w:r>
+            <w:r>
+              <w:rPr>
+                <w:rFonts w:ascii="Calibri" w:eastAsia="Calibri" w:hAnsi="Calibri"/>
+                <w:b/>
+                <w:color w:val="7030A0"/>
+              </w:rPr>
+              <w:t xml:space="preserve">/52)*12)) = </w:t>
+            </w:r>
+            <w:r>
+              <w:rPr>
+                <w:rFonts w:ascii="Calibri" w:eastAsia="Calibri" w:hAnsi="Calibri"/>
+                <w:b/>
+                <w:color w:val="7030A0"/>
+                <w:u w:val="single"/>
+              </w:rPr>
+              <w:t>8</w:t>
+            </w:r>
+            <w:r>
+              <w:rPr>
+                <w:rFonts w:ascii="Calibri" w:eastAsia="Calibri" w:hAnsi="Calibri"/>
+                <w:b/>
+                <w:color w:val="7030A0"/>
+                <w:u w:val="single"/>
+              </w:rPr>
+              <w:t>0</w:t>
+            </w:r>
+            <w:r>
+              <w:rPr>
+                <w:rFonts w:ascii="Calibri" w:eastAsia="Calibri" w:hAnsi="Calibri"/>
+                <w:b/>
+                <w:color w:val="7030A0"/>
+                <w:u w:val="single"/>
+              </w:rPr>
+              <w:t>.</w:t>
+            </w:r>
+            <w:r>
+              <w:rPr>
+                <w:rFonts w:ascii="Calibri" w:eastAsia="Calibri" w:hAnsi="Calibri"/>
+                <w:b/>
+                <w:color w:val="7030A0"/>
+                <w:u w:val="single"/>
+              </w:rPr>
+              <w:t>5</w:t>
+            </w:r>
+            <w:r>
+              <w:rPr>
+                <w:rFonts w:ascii="Calibri" w:eastAsia="Calibri" w:hAnsi="Calibri"/>
+                <w:b/>
+                <w:color w:val="7030A0"/>
+                <w:u w:val="single"/>
+              </w:rPr>
+              <w:t>%</w:t>
+            </w:r>
+          </w:p>
+          <w:p>
+            <w:pPr>
+              <w:rPr>
+                <w:rFonts w:ascii="Calibri" w:eastAsia="Calibri" w:hAnsi="Calibri"/>
+                <w:b/>
+                <w:color w:val="7030A0"/>
               </w:rPr>
             </w:pPr>
           </w:p>
@@ -6109,28 +6519,15 @@
                 <w:rFonts w:ascii="Calibri" w:eastAsia="Calibri" w:hAnsi="Calibri"/>
                 <w:b/>
                 <w:color w:val="7030A0"/>
-                <w:lang w:val="de-DE"/>
               </w:rPr>
             </w:pPr>
-            <w:proofErr w:type="spellStart"/>
-            <w:r>
-              <w:rPr>
-                <w:rFonts w:ascii="Calibri" w:eastAsia="Calibri" w:hAnsi="Calibri"/>
-                <w:b/>
-                <w:color w:val="7030A0"/>
-                <w:lang w:val="de-DE"/>
-              </w:rPr>
-              <w:t>Exp</w:t>
-            </w:r>
-            <w:proofErr w:type="spellEnd"/>
-            <w:r>
-              <w:rPr>
-                <w:rFonts w:ascii="Calibri" w:eastAsia="Calibri" w:hAnsi="Calibri"/>
-                <w:b/>
-                <w:color w:val="7030A0"/>
-                <w:lang w:val="de-DE"/>
-              </w:rPr>
-              <w:t xml:space="preserve">: </w:t>
+            <w:r>
+              <w:rPr>
+                <w:rFonts w:ascii="Calibri" w:eastAsia="Calibri" w:hAnsi="Calibri"/>
+                <w:b/>
+                <w:color w:val="7030A0"/>
+              </w:rPr>
+              <w:t>Weibull:</w:t>
             </w:r>
           </w:p>
           <w:p>
@@ -6139,7 +6536,6 @@
                 <w:rFonts w:ascii="Calibri" w:eastAsia="Calibri" w:hAnsi="Calibri"/>
                 <w:b/>
                 <w:color w:val="7030A0"/>
-                <w:lang w:val="de-DE"/>
               </w:rPr>
             </w:pPr>
             <w:r>
@@ -6147,9 +6543,8 @@
                 <w:rFonts w:ascii="Calibri" w:eastAsia="Calibri" w:hAnsi="Calibri"/>
                 <w:b/>
                 <w:color w:val="7030A0"/>
-                <w:lang w:val="de-DE"/>
-              </w:rPr>
-              <w:t xml:space="preserve">Lambda </w:t>
+              </w:rPr>
+              <w:t xml:space="preserve">Scale = e^(logscale) </w:t>
             </w:r>
             <w:proofErr w:type="gramStart"/>
             <w:r>
@@ -6157,9 +6552,16 @@
                 <w:rFonts w:ascii="Calibri" w:eastAsia="Calibri" w:hAnsi="Calibri"/>
                 <w:b/>
                 <w:color w:val="7030A0"/>
-                <w:lang w:val="de-DE"/>
-              </w:rPr>
-              <w:t>=  e</w:t>
+              </w:rPr>
+              <w:t xml:space="preserve">=  </w:t>
+            </w:r>
+            <w:r>
+              <w:rPr>
+                <w:rFonts w:ascii="Calibri" w:eastAsia="Calibri" w:hAnsi="Calibri"/>
+                <w:b/>
+                <w:color w:val="7030A0"/>
+              </w:rPr>
+              <w:t>0.6326419</w:t>
             </w:r>
             <w:proofErr w:type="gramEnd"/>
             <w:r>
@@ -6167,59 +6569,8 @@
                 <w:rFonts w:ascii="Calibri" w:eastAsia="Calibri" w:hAnsi="Calibri"/>
                 <w:b/>
                 <w:color w:val="7030A0"/>
-                <w:lang w:val="de-DE"/>
-              </w:rPr>
-              <w:t>^(-</w:t>
-            </w:r>
-            <w:proofErr w:type="spellStart"/>
-            <w:r>
-              <w:rPr>
-                <w:rFonts w:ascii="Calibri" w:eastAsia="Calibri" w:hAnsi="Calibri"/>
-                <w:b/>
-                <w:color w:val="7030A0"/>
-                <w:lang w:val="de-DE"/>
-              </w:rPr>
-              <w:t>intercept</w:t>
-            </w:r>
-            <w:proofErr w:type="spellEnd"/>
-            <w:r>
-              <w:rPr>
-                <w:rFonts w:ascii="Calibri" w:eastAsia="Calibri" w:hAnsi="Calibri"/>
-                <w:b/>
-                <w:color w:val="7030A0"/>
-                <w:lang w:val="de-DE"/>
-              </w:rPr>
-              <w:t>) = e^(-</w:t>
-            </w:r>
-            <w:r>
+              </w:rPr>
               <w:t xml:space="preserve"> </w:t>
-            </w:r>
-            <w:r>
-              <w:rPr>
-                <w:rFonts w:ascii="Calibri" w:eastAsia="Calibri" w:hAnsi="Calibri"/>
-                <w:b/>
-                <w:color w:val="7030A0"/>
-                <w:lang w:val="de-DE"/>
-              </w:rPr>
-              <w:t>2.768407</w:t>
-            </w:r>
-            <w:r>
-              <w:rPr>
-                <w:rFonts w:ascii="Calibri" w:eastAsia="Calibri" w:hAnsi="Calibri"/>
-                <w:b/>
-                <w:color w:val="7030A0"/>
-                <w:lang w:val="de-DE"/>
-              </w:rPr>
-              <w:t xml:space="preserve">) = </w:t>
-            </w:r>
-            <w:r>
-              <w:rPr>
-                <w:rFonts w:ascii="Calibri" w:eastAsia="Calibri" w:hAnsi="Calibri"/>
-                <w:b/>
-                <w:color w:val="7030A0"/>
-                <w:lang w:val="de-DE"/>
-              </w:rPr>
-              <w:t>0.0627619</w:t>
             </w:r>
           </w:p>
           <w:p>
@@ -6228,7 +6579,6 @@
                 <w:rFonts w:ascii="Calibri" w:eastAsia="Calibri" w:hAnsi="Calibri"/>
                 <w:b/>
                 <w:color w:val="7030A0"/>
-                <w:u w:val="single"/>
               </w:rPr>
             </w:pPr>
             <w:r>
@@ -6236,120 +6586,16 @@
                 <w:rFonts w:ascii="Calibri" w:eastAsia="Calibri" w:hAnsi="Calibri"/>
                 <w:b/>
                 <w:color w:val="7030A0"/>
-                <w:lang w:val="de-DE"/>
-              </w:rPr>
-              <w:t xml:space="preserve"> </w:t>
-            </w:r>
-            <w:proofErr w:type="gramStart"/>
-            <w:r>
-              <w:rPr>
-                <w:rFonts w:ascii="Calibri" w:eastAsia="Calibri" w:hAnsi="Calibri"/>
-                <w:b/>
-                <w:color w:val="7030A0"/>
-              </w:rPr>
-              <w:t>S(</w:t>
-            </w:r>
-            <w:proofErr w:type="gramEnd"/>
-            <w:r>
-              <w:rPr>
-                <w:rFonts w:ascii="Calibri" w:eastAsia="Calibri" w:hAnsi="Calibri"/>
-                <w:b/>
-                <w:color w:val="7030A0"/>
-              </w:rPr>
-              <w:t>1</w:t>
-            </w:r>
-            <w:r>
-              <w:rPr>
-                <w:rFonts w:ascii="Calibri" w:eastAsia="Calibri" w:hAnsi="Calibri"/>
-                <w:b/>
-                <w:color w:val="7030A0"/>
-              </w:rPr>
-              <w:t>5</w:t>
-            </w:r>
-            <w:r>
-              <w:rPr>
-                <w:rFonts w:ascii="Calibri" w:eastAsia="Calibri" w:hAnsi="Calibri"/>
-                <w:b/>
-                <w:color w:val="7030A0"/>
-              </w:rPr>
-              <w:t xml:space="preserve"> weeks) = S((1</w:t>
-            </w:r>
-            <w:r>
-              <w:rPr>
-                <w:rFonts w:ascii="Calibri" w:eastAsia="Calibri" w:hAnsi="Calibri"/>
-                <w:b/>
-                <w:color w:val="7030A0"/>
-              </w:rPr>
-              <w:t>5</w:t>
-            </w:r>
-            <w:r>
-              <w:rPr>
-                <w:rFonts w:ascii="Calibri" w:eastAsia="Calibri" w:hAnsi="Calibri"/>
-                <w:b/>
-                <w:color w:val="7030A0"/>
-              </w:rPr>
-              <w:t>/52)*12 months) = e^(-lambda*(1</w:t>
-            </w:r>
-            <w:r>
-              <w:rPr>
-                <w:rFonts w:ascii="Calibri" w:eastAsia="Calibri" w:hAnsi="Calibri"/>
-                <w:b/>
-                <w:color w:val="7030A0"/>
-              </w:rPr>
-              <w:t>5</w:t>
-            </w:r>
-            <w:r>
-              <w:rPr>
-                <w:rFonts w:ascii="Calibri" w:eastAsia="Calibri" w:hAnsi="Calibri"/>
-                <w:b/>
-                <w:color w:val="7030A0"/>
-              </w:rPr>
-              <w:t xml:space="preserve">/52)*12)) = </w:t>
-            </w:r>
-            <w:r>
-              <w:rPr>
-                <w:rFonts w:ascii="Calibri" w:eastAsia="Calibri" w:hAnsi="Calibri"/>
-                <w:b/>
-                <w:color w:val="7030A0"/>
-                <w:u w:val="single"/>
-              </w:rPr>
-              <w:t>8</w:t>
-            </w:r>
-            <w:r>
-              <w:rPr>
-                <w:rFonts w:ascii="Calibri" w:eastAsia="Calibri" w:hAnsi="Calibri"/>
-                <w:b/>
-                <w:color w:val="7030A0"/>
-                <w:u w:val="single"/>
-              </w:rPr>
-              <w:t>0</w:t>
-            </w:r>
-            <w:r>
-              <w:rPr>
-                <w:rFonts w:ascii="Calibri" w:eastAsia="Calibri" w:hAnsi="Calibri"/>
-                <w:b/>
-                <w:color w:val="7030A0"/>
-                <w:u w:val="single"/>
-              </w:rPr>
-              <w:t>.</w:t>
-            </w:r>
-            <w:r>
-              <w:rPr>
-                <w:rFonts w:ascii="Calibri" w:eastAsia="Calibri" w:hAnsi="Calibri"/>
-                <w:b/>
-                <w:color w:val="7030A0"/>
-                <w:u w:val="single"/>
-              </w:rPr>
-              <w:t>5</w:t>
-            </w:r>
-            <w:r>
-              <w:rPr>
-                <w:rFonts w:ascii="Calibri" w:eastAsia="Calibri" w:hAnsi="Calibri"/>
-                <w:b/>
-                <w:color w:val="7030A0"/>
-                <w:u w:val="single"/>
-              </w:rPr>
-              <w:t>%</w:t>
+              </w:rPr>
+              <w:t>Gamma = 1/scale = 1.</w:t>
+            </w:r>
+            <w:r>
+              <w:rPr>
+                <w:rFonts w:ascii="Calibri" w:eastAsia="Calibri" w:hAnsi="Calibri"/>
+                <w:b/>
+                <w:color w:val="7030A0"/>
+              </w:rPr>
+              <w:t xml:space="preserve">580673 </w:t>
             </w:r>
           </w:p>
           <w:p>
@@ -6360,32 +6606,6 @@
                 <w:color w:val="7030A0"/>
               </w:rPr>
             </w:pPr>
-          </w:p>
-          <w:p>
-            <w:pPr>
-              <w:rPr>
-                <w:rFonts w:ascii="Calibri" w:eastAsia="Calibri" w:hAnsi="Calibri"/>
-                <w:b/>
-                <w:color w:val="7030A0"/>
-              </w:rPr>
-            </w:pPr>
-            <w:r>
-              <w:rPr>
-                <w:rFonts w:ascii="Calibri" w:eastAsia="Calibri" w:hAnsi="Calibri"/>
-                <w:b/>
-                <w:color w:val="7030A0"/>
-              </w:rPr>
-              <w:t>Weibull:</w:t>
-            </w:r>
-          </w:p>
-          <w:p>
-            <w:pPr>
-              <w:rPr>
-                <w:rFonts w:ascii="Calibri" w:eastAsia="Calibri" w:hAnsi="Calibri"/>
-                <w:b/>
-                <w:color w:val="7030A0"/>
-              </w:rPr>
-            </w:pPr>
             <w:r>
               <w:rPr>
                 <w:rFonts w:ascii="Calibri" w:eastAsia="Calibri" w:hAnsi="Calibri"/>
@@ -6393,74 +6613,6 @@
                 <w:color w:val="7030A0"/>
               </w:rPr>
               <w:lastRenderedPageBreak/>
-              <w:t xml:space="preserve">Scale = e^(logscale) </w:t>
-            </w:r>
-            <w:proofErr w:type="gramStart"/>
-            <w:r>
-              <w:rPr>
-                <w:rFonts w:ascii="Calibri" w:eastAsia="Calibri" w:hAnsi="Calibri"/>
-                <w:b/>
-                <w:color w:val="7030A0"/>
-              </w:rPr>
-              <w:t xml:space="preserve">=  </w:t>
-            </w:r>
-            <w:r>
-              <w:rPr>
-                <w:rFonts w:ascii="Calibri" w:eastAsia="Calibri" w:hAnsi="Calibri"/>
-                <w:b/>
-                <w:color w:val="7030A0"/>
-              </w:rPr>
-              <w:t>0.6326419</w:t>
-            </w:r>
-            <w:proofErr w:type="gramEnd"/>
-            <w:r>
-              <w:rPr>
-                <w:rFonts w:ascii="Calibri" w:eastAsia="Calibri" w:hAnsi="Calibri"/>
-                <w:b/>
-                <w:color w:val="7030A0"/>
-              </w:rPr>
-              <w:t xml:space="preserve"> </w:t>
-            </w:r>
-          </w:p>
-          <w:p>
-            <w:pPr>
-              <w:rPr>
-                <w:rFonts w:ascii="Calibri" w:eastAsia="Calibri" w:hAnsi="Calibri"/>
-                <w:b/>
-                <w:color w:val="7030A0"/>
-              </w:rPr>
-            </w:pPr>
-            <w:r>
-              <w:rPr>
-                <w:rFonts w:ascii="Calibri" w:eastAsia="Calibri" w:hAnsi="Calibri"/>
-                <w:b/>
-                <w:color w:val="7030A0"/>
-              </w:rPr>
-              <w:t>Gamma = 1/scale = 1.</w:t>
-            </w:r>
-            <w:r>
-              <w:rPr>
-                <w:rFonts w:ascii="Calibri" w:eastAsia="Calibri" w:hAnsi="Calibri"/>
-                <w:b/>
-                <w:color w:val="7030A0"/>
-              </w:rPr>
-              <w:t xml:space="preserve">580673 </w:t>
-            </w:r>
-          </w:p>
-          <w:p>
-            <w:pPr>
-              <w:rPr>
-                <w:rFonts w:ascii="Calibri" w:eastAsia="Calibri" w:hAnsi="Calibri"/>
-                <w:b/>
-                <w:color w:val="7030A0"/>
-              </w:rPr>
-            </w:pPr>
-            <w:r>
-              <w:rPr>
-                <w:rFonts w:ascii="Calibri" w:eastAsia="Calibri" w:hAnsi="Calibri"/>
-                <w:b/>
-                <w:color w:val="7030A0"/>
-              </w:rPr>
               <w:t>Lambda = e^(-intercept/scale) = e</w:t>
             </w:r>
             <w:proofErr w:type="gramStart"/>
@@ -7475,9 +7627,8 @@
     </w:p>
     <w:p>
       <w:pPr>
-        <w:rPr>
-          <w:b/>
-          <w:bCs/>
+        <w:pStyle w:val="Heading2"/>
+        <w:rPr>
           <w:lang w:val="en-GB"/>
         </w:rPr>
       </w:pPr>
@@ -7489,28 +7640,34 @@
       <w:bookmarkEnd w:id="2"/>
       <w:r>
         <w:rPr>
+          <w:lang w:val="en-GB"/>
+        </w:rPr>
+        <w:t>Part IV Organizing Results for Reporting - Cholesky Matrix</w:t>
+      </w:r>
+    </w:p>
+    <w:p>
+      <w:pPr>
+        <w:rPr>
           <w:b/>
           <w:bCs/>
           <w:lang w:val="en-GB"/>
         </w:rPr>
-        <w:t>## Part IV Organizing Results for Reporting - Cholesky Matrix</w:t>
-      </w:r>
-    </w:p>
-    <w:p>
-      <w:pPr>
+      </w:pPr>
+      <w:r>
         <w:rPr>
           <w:b/>
           <w:bCs/>
           <w:lang w:val="en-GB"/>
         </w:rPr>
-      </w:pPr>
+        <w:t>Make sure you run the last chunk of R code. This will estimate and organize the Cholesky Matrix. The R code also exports an Excel file for you called “</w:t>
+      </w:r>
       <w:r>
         <w:rPr>
           <w:b/>
           <w:bCs/>
           <w:lang w:val="en-GB"/>
         </w:rPr>
-        <w:t>Make sure you run the last chunk of R code. This will estimate and organize the Cholesky Matrix. The R code also exports an Excel file for you called “</w:t>
+        <w:t>output_cholensky.xlsx</w:t>
       </w:r>
       <w:r>
         <w:rPr>
@@ -7518,21 +7675,25 @@
           <w:bCs/>
           <w:lang w:val="en-GB"/>
         </w:rPr>
-        <w:t>output_cholensky.xlsx</w:t>
-      </w:r>
-      <w:r>
-        <w:rPr>
-          <w:b/>
-          <w:bCs/>
-          <w:lang w:val="en-GB"/>
-        </w:rPr>
-        <w:t xml:space="preserve">”. Open this file and </w:t>
-      </w:r>
-      <w:r>
-        <w:rPr>
-          <w:lang w:val="en-GB"/>
-        </w:rPr>
-        <w:t xml:space="preserve">fill in the related Cholesky decomposition of the covariance matrices in cells </w:t>
+        <w:t xml:space="preserve">”. </w:t>
+      </w:r>
+      <w:r>
+        <w:rPr>
+          <w:lang w:val="en-GB"/>
+        </w:rPr>
+        <w:t xml:space="preserve">Open this file and </w:t>
+      </w:r>
+      <w:r>
+        <w:rPr>
+          <w:lang w:val="en-GB"/>
+        </w:rPr>
+        <w:t xml:space="preserve">fill </w:t>
+      </w:r>
+      <w:r>
+        <w:rPr>
+          <w:lang w:val="en-GB"/>
+        </w:rPr>
+        <w:t xml:space="preserve">in the related Cholesky decomposition of the covariance matrices in cells </w:t>
       </w:r>
       <w:r>
         <w:rPr>
@@ -13714,12 +13875,14 @@
 </file>
 
 <file path=customXml/item2.xml><?xml version="1.0" encoding="utf-8"?>
-<?mso-contentType ?>
-<FormTemplates xmlns="http://schemas.microsoft.com/sharepoint/v3/contenttype/forms">
-  <Display>DocumentLibraryForm</Display>
-  <Edit>DocumentLibraryForm</Edit>
-  <New>DocumentLibraryForm</New>
-</FormTemplates>
+<p:properties xmlns:p="http://schemas.microsoft.com/office/2006/metadata/properties" xmlns:xsi="http://www.w3.org/2001/XMLSchema-instance" xmlns:pc="http://schemas.microsoft.com/office/infopath/2007/PartnerControls">
+  <documentManagement>
+    <TaxCatchAll xmlns="604e07d6-c20b-4e0d-9b90-606876d1587c" xsi:nil="true"/>
+    <lcf76f155ced4ddcb4097134ff3c332f xmlns="dfee21f2-720c-479f-b7d6-8d21ff268949">
+      <Terms xmlns="http://schemas.microsoft.com/office/infopath/2007/PartnerControls"/>
+    </lcf76f155ced4ddcb4097134ff3c332f>
+  </documentManagement>
+</p:properties>
 </file>
 
 <file path=customXml/item3.xml><?xml version="1.0" encoding="utf-8"?>
@@ -13952,14 +14115,12 @@
 </file>
 
 <file path=customXml/item4.xml><?xml version="1.0" encoding="utf-8"?>
-<p:properties xmlns:p="http://schemas.microsoft.com/office/2006/metadata/properties" xmlns:xsi="http://www.w3.org/2001/XMLSchema-instance" xmlns:pc="http://schemas.microsoft.com/office/infopath/2007/PartnerControls">
-  <documentManagement>
-    <TaxCatchAll xmlns="604e07d6-c20b-4e0d-9b90-606876d1587c" xsi:nil="true"/>
-    <lcf76f155ced4ddcb4097134ff3c332f xmlns="dfee21f2-720c-479f-b7d6-8d21ff268949">
-      <Terms xmlns="http://schemas.microsoft.com/office/infopath/2007/PartnerControls"/>
-    </lcf76f155ced4ddcb4097134ff3c332f>
-  </documentManagement>
-</p:properties>
+<?mso-contentType ?>
+<FormTemplates xmlns="http://schemas.microsoft.com/sharepoint/v3/contenttype/forms">
+  <Display>DocumentLibraryForm</Display>
+  <Edit>DocumentLibraryForm</Edit>
+  <New>DocumentLibraryForm</New>
+</FormTemplates>
 </file>
 
 <file path=customXml/itemProps1.xml><?xml version="1.0" encoding="utf-8"?>
@@ -13971,9 +14132,12 @@
 </file>
 
 <file path=customXml/itemProps2.xml><?xml version="1.0" encoding="utf-8"?>
-<ds:datastoreItem xmlns:ds="http://schemas.openxmlformats.org/officeDocument/2006/customXml" ds:itemID="{1012D489-A9CF-44FF-82CB-FFE3C79D4B03}">
+<ds:datastoreItem xmlns:ds="http://schemas.openxmlformats.org/officeDocument/2006/customXml" ds:itemID="{892D4A5A-7362-413B-B36C-0D1867014AAA}">
   <ds:schemaRefs>
-    <ds:schemaRef ds:uri="http://schemas.microsoft.com/sharepoint/v3/contenttype/forms"/>
+    <ds:schemaRef ds:uri="http://schemas.microsoft.com/office/2006/metadata/properties"/>
+    <ds:schemaRef ds:uri="http://schemas.microsoft.com/office/infopath/2007/PartnerControls"/>
+    <ds:schemaRef ds:uri="604e07d6-c20b-4e0d-9b90-606876d1587c"/>
+    <ds:schemaRef ds:uri="dfee21f2-720c-479f-b7d6-8d21ff268949"/>
   </ds:schemaRefs>
 </ds:datastoreItem>
 </file>
@@ -13998,12 +14162,9 @@
 </file>
 
 <file path=customXml/itemProps4.xml><?xml version="1.0" encoding="utf-8"?>
-<ds:datastoreItem xmlns:ds="http://schemas.openxmlformats.org/officeDocument/2006/customXml" ds:itemID="{892D4A5A-7362-413B-B36C-0D1867014AAA}">
+<ds:datastoreItem xmlns:ds="http://schemas.openxmlformats.org/officeDocument/2006/customXml" ds:itemID="{1012D489-A9CF-44FF-82CB-FFE3C79D4B03}">
   <ds:schemaRefs>
-    <ds:schemaRef ds:uri="http://schemas.microsoft.com/office/2006/metadata/properties"/>
-    <ds:schemaRef ds:uri="http://schemas.microsoft.com/office/infopath/2007/PartnerControls"/>
-    <ds:schemaRef ds:uri="604e07d6-c20b-4e0d-9b90-606876d1587c"/>
-    <ds:schemaRef ds:uri="dfee21f2-720c-479f-b7d6-8d21ff268949"/>
+    <ds:schemaRef ds:uri="http://schemas.microsoft.com/sharepoint/v3/contenttype/forms"/>
   </ds:schemaRefs>
 </ds:datastoreItem>
 </file>
</xml_diff>